<commit_message>
4.4 and 7.1 notes finished
</commit_message>
<xml_diff>
--- a/Stat5100/notes/4.4.1NonParReg.docx
+++ b/Stat5100/notes/4.4.1NonParReg.docx
@@ -128,7 +128,7 @@
           <w:sz w:val="24"/>
           <w:szCs w:val="24"/>
         </w:rPr>
-        <w:t>: (Baseball, same as Handout #</w:t>
+        <w:t xml:space="preserve">: (Baseball, same as Handout </w:t>
       </w:r>
       <w:r>
         <w:rPr>
@@ -136,7 +136,7 @@
           <w:sz w:val="24"/>
           <w:szCs w:val="24"/>
         </w:rPr>
-        <w:t>23 Ex. 2</w:t>
+        <w:t>4.1.1</w:t>
       </w:r>
       <w:r>
         <w:rPr>
@@ -146,6 +146,8 @@
         </w:rPr>
         <w:t>)</w:t>
       </w:r>
+      <w:bookmarkStart w:id="0" w:name="_GoBack"/>
+      <w:bookmarkEnd w:id="0"/>
     </w:p>
     <w:p>
       <w:pPr>
@@ -176,9 +178,20 @@
           <w:sz w:val="24"/>
           <w:szCs w:val="24"/>
         </w:rPr>
-        <w:t xml:space="preserve">data baseball; set </w:t>
+        <w:t>data baseball; set sashelp.baseball;</w:t>
       </w:r>
-      <w:proofErr w:type="spellStart"/>
+    </w:p>
+    <w:p>
+      <w:pPr>
+        <w:spacing w:after="0"/>
+        <w:contextualSpacing/>
+        <w:rPr>
+          <w:rFonts w:ascii="Courier New" w:hAnsi="Courier New" w:cs="Courier New"/>
+          <w:b/>
+          <w:sz w:val="24"/>
+          <w:szCs w:val="24"/>
+        </w:rPr>
+      </w:pPr>
       <w:r>
         <w:rPr>
           <w:rFonts w:ascii="Courier New" w:hAnsi="Courier New" w:cs="Courier New"/>
@@ -186,9 +199,20 @@
           <w:sz w:val="24"/>
           <w:szCs w:val="24"/>
         </w:rPr>
-        <w:t>sashelp.baseball</w:t>
+        <w:t xml:space="preserve">  AmerLg = (League="American");</w:t>
       </w:r>
-      <w:proofErr w:type="spellEnd"/>
+    </w:p>
+    <w:p>
+      <w:pPr>
+        <w:spacing w:after="0"/>
+        <w:contextualSpacing/>
+        <w:rPr>
+          <w:rFonts w:ascii="Courier New" w:hAnsi="Courier New" w:cs="Courier New"/>
+          <w:b/>
+          <w:sz w:val="24"/>
+          <w:szCs w:val="24"/>
+        </w:rPr>
+      </w:pPr>
       <w:r>
         <w:rPr>
           <w:rFonts w:ascii="Courier New" w:hAnsi="Courier New" w:cs="Courier New"/>
@@ -196,89 +220,7 @@
           <w:sz w:val="24"/>
           <w:szCs w:val="24"/>
         </w:rPr>
-        <w:t>;</w:t>
-      </w:r>
-    </w:p>
-    <w:p>
-      <w:pPr>
-        <w:spacing w:after="0"/>
-        <w:contextualSpacing/>
-        <w:rPr>
-          <w:rFonts w:ascii="Courier New" w:hAnsi="Courier New" w:cs="Courier New"/>
-          <w:b/>
-          <w:sz w:val="24"/>
-          <w:szCs w:val="24"/>
-        </w:rPr>
-      </w:pPr>
-      <w:r>
-        <w:rPr>
-          <w:rFonts w:ascii="Courier New" w:hAnsi="Courier New" w:cs="Courier New"/>
-          <w:b/>
-          <w:sz w:val="24"/>
-          <w:szCs w:val="24"/>
-        </w:rPr>
-        <w:t xml:space="preserve">  </w:t>
-      </w:r>
-      <w:proofErr w:type="spellStart"/>
-      <w:r>
-        <w:rPr>
-          <w:rFonts w:ascii="Courier New" w:hAnsi="Courier New" w:cs="Courier New"/>
-          <w:b/>
-          <w:sz w:val="24"/>
-          <w:szCs w:val="24"/>
-        </w:rPr>
-        <w:t>AmerLg</w:t>
-      </w:r>
-      <w:proofErr w:type="spellEnd"/>
-      <w:r>
-        <w:rPr>
-          <w:rFonts w:ascii="Courier New" w:hAnsi="Courier New" w:cs="Courier New"/>
-          <w:b/>
-          <w:sz w:val="24"/>
-          <w:szCs w:val="24"/>
-        </w:rPr>
-        <w:t xml:space="preserve"> = (League="American");</w:t>
-      </w:r>
-    </w:p>
-    <w:p>
-      <w:pPr>
-        <w:spacing w:after="0"/>
-        <w:contextualSpacing/>
-        <w:rPr>
-          <w:rFonts w:ascii="Courier New" w:hAnsi="Courier New" w:cs="Courier New"/>
-          <w:b/>
-          <w:sz w:val="24"/>
-          <w:szCs w:val="24"/>
-        </w:rPr>
-      </w:pPr>
-      <w:r>
-        <w:rPr>
-          <w:rFonts w:ascii="Courier New" w:hAnsi="Courier New" w:cs="Courier New"/>
-          <w:b/>
-          <w:sz w:val="24"/>
-          <w:szCs w:val="24"/>
-        </w:rPr>
-        <w:t xml:space="preserve">  </w:t>
-      </w:r>
-      <w:proofErr w:type="spellStart"/>
-      <w:r>
-        <w:rPr>
-          <w:rFonts w:ascii="Courier New" w:hAnsi="Courier New" w:cs="Courier New"/>
-          <w:b/>
-          <w:sz w:val="24"/>
-          <w:szCs w:val="24"/>
-        </w:rPr>
-        <w:t>EastDv</w:t>
-      </w:r>
-      <w:proofErr w:type="spellEnd"/>
-      <w:r>
-        <w:rPr>
-          <w:rFonts w:ascii="Courier New" w:hAnsi="Courier New" w:cs="Courier New"/>
-          <w:b/>
-          <w:sz w:val="24"/>
-          <w:szCs w:val="24"/>
-        </w:rPr>
-        <w:t xml:space="preserve"> = (Division="East");</w:t>
+        <w:t xml:space="preserve">  EastDv = (Division="East");</w:t>
       </w:r>
     </w:p>
     <w:p>
@@ -365,9 +307,20 @@
           <w:sz w:val="24"/>
           <w:szCs w:val="24"/>
         </w:rPr>
-        <w:t>proc loess data=baseball plots=(</w:t>
+        <w:t>proc loess data=baseball plots=(fitpanel fitplot contourfitpanel contourfit);</w:t>
       </w:r>
-      <w:proofErr w:type="spellStart"/>
+    </w:p>
+    <w:p>
+      <w:pPr>
+        <w:spacing w:after="0"/>
+        <w:contextualSpacing/>
+        <w:rPr>
+          <w:rFonts w:ascii="Courier New" w:hAnsi="Courier New" w:cs="Courier New"/>
+          <w:b/>
+          <w:sz w:val="24"/>
+          <w:szCs w:val="24"/>
+        </w:rPr>
+      </w:pPr>
       <w:r>
         <w:rPr>
           <w:rFonts w:ascii="Courier New" w:hAnsi="Courier New" w:cs="Courier New"/>
@@ -375,150 +328,8 @@
           <w:sz w:val="24"/>
           <w:szCs w:val="24"/>
         </w:rPr>
-        <w:t>fitpanel</w:t>
+        <w:t xml:space="preserve"> model logSalary =  crAtBat nBB</w:t>
       </w:r>
-      <w:proofErr w:type="spellEnd"/>
-      <w:r>
-        <w:rPr>
-          <w:rFonts w:ascii="Courier New" w:hAnsi="Courier New" w:cs="Courier New"/>
-          <w:b/>
-          <w:sz w:val="24"/>
-          <w:szCs w:val="24"/>
-        </w:rPr>
-        <w:t xml:space="preserve"> </w:t>
-      </w:r>
-      <w:proofErr w:type="spellStart"/>
-      <w:r>
-        <w:rPr>
-          <w:rFonts w:ascii="Courier New" w:hAnsi="Courier New" w:cs="Courier New"/>
-          <w:b/>
-          <w:sz w:val="24"/>
-          <w:szCs w:val="24"/>
-        </w:rPr>
-        <w:t>fitplot</w:t>
-      </w:r>
-      <w:proofErr w:type="spellEnd"/>
-      <w:r>
-        <w:rPr>
-          <w:rFonts w:ascii="Courier New" w:hAnsi="Courier New" w:cs="Courier New"/>
-          <w:b/>
-          <w:sz w:val="24"/>
-          <w:szCs w:val="24"/>
-        </w:rPr>
-        <w:t xml:space="preserve"> </w:t>
-      </w:r>
-      <w:proofErr w:type="spellStart"/>
-      <w:r>
-        <w:rPr>
-          <w:rFonts w:ascii="Courier New" w:hAnsi="Courier New" w:cs="Courier New"/>
-          <w:b/>
-          <w:sz w:val="24"/>
-          <w:szCs w:val="24"/>
-        </w:rPr>
-        <w:t>contourfitpanel</w:t>
-      </w:r>
-      <w:proofErr w:type="spellEnd"/>
-      <w:r>
-        <w:rPr>
-          <w:rFonts w:ascii="Courier New" w:hAnsi="Courier New" w:cs="Courier New"/>
-          <w:b/>
-          <w:sz w:val="24"/>
-          <w:szCs w:val="24"/>
-        </w:rPr>
-        <w:t xml:space="preserve"> </w:t>
-      </w:r>
-      <w:proofErr w:type="spellStart"/>
-      <w:r>
-        <w:rPr>
-          <w:rFonts w:ascii="Courier New" w:hAnsi="Courier New" w:cs="Courier New"/>
-          <w:b/>
-          <w:sz w:val="24"/>
-          <w:szCs w:val="24"/>
-        </w:rPr>
-        <w:t>contourfit</w:t>
-      </w:r>
-      <w:proofErr w:type="spellEnd"/>
-      <w:r>
-        <w:rPr>
-          <w:rFonts w:ascii="Courier New" w:hAnsi="Courier New" w:cs="Courier New"/>
-          <w:b/>
-          <w:sz w:val="24"/>
-          <w:szCs w:val="24"/>
-        </w:rPr>
-        <w:t>);</w:t>
-      </w:r>
-    </w:p>
-    <w:p>
-      <w:pPr>
-        <w:spacing w:after="0"/>
-        <w:contextualSpacing/>
-        <w:rPr>
-          <w:rFonts w:ascii="Courier New" w:hAnsi="Courier New" w:cs="Courier New"/>
-          <w:b/>
-          <w:sz w:val="24"/>
-          <w:szCs w:val="24"/>
-        </w:rPr>
-      </w:pPr>
-      <w:r>
-        <w:rPr>
-          <w:rFonts w:ascii="Courier New" w:hAnsi="Courier New" w:cs="Courier New"/>
-          <w:b/>
-          <w:sz w:val="24"/>
-          <w:szCs w:val="24"/>
-        </w:rPr>
-        <w:t xml:space="preserve"> model </w:t>
-      </w:r>
-      <w:proofErr w:type="spellStart"/>
-      <w:r>
-        <w:rPr>
-          <w:rFonts w:ascii="Courier New" w:hAnsi="Courier New" w:cs="Courier New"/>
-          <w:b/>
-          <w:sz w:val="24"/>
-          <w:szCs w:val="24"/>
-        </w:rPr>
-        <w:t>logSalary</w:t>
-      </w:r>
-      <w:proofErr w:type="spellEnd"/>
-      <w:r>
-        <w:rPr>
-          <w:rFonts w:ascii="Courier New" w:hAnsi="Courier New" w:cs="Courier New"/>
-          <w:b/>
-          <w:sz w:val="24"/>
-          <w:szCs w:val="24"/>
-        </w:rPr>
-        <w:t xml:space="preserve"> =  </w:t>
-      </w:r>
-      <w:proofErr w:type="spellStart"/>
-      <w:r>
-        <w:rPr>
-          <w:rFonts w:ascii="Courier New" w:hAnsi="Courier New" w:cs="Courier New"/>
-          <w:b/>
-          <w:sz w:val="24"/>
-          <w:szCs w:val="24"/>
-        </w:rPr>
-        <w:t>crAtBat</w:t>
-      </w:r>
-      <w:proofErr w:type="spellEnd"/>
-      <w:r>
-        <w:rPr>
-          <w:rFonts w:ascii="Courier New" w:hAnsi="Courier New" w:cs="Courier New"/>
-          <w:b/>
-          <w:sz w:val="24"/>
-          <w:szCs w:val="24"/>
-        </w:rPr>
-        <w:t xml:space="preserve"> </w:t>
-      </w:r>
-      <w:proofErr w:type="spellStart"/>
-      <w:r>
-        <w:rPr>
-          <w:rFonts w:ascii="Courier New" w:hAnsi="Courier New" w:cs="Courier New"/>
-          <w:b/>
-          <w:sz w:val="24"/>
-          <w:szCs w:val="24"/>
-        </w:rPr>
-        <w:t>nBB</w:t>
-      </w:r>
-      <w:proofErr w:type="spellEnd"/>
     </w:p>
     <w:p>
       <w:pPr>
@@ -540,7 +351,7 @@
         </w:rPr>
         <w:t xml:space="preserve">                  / degree=2 </w:t>
       </w:r>
-      <w:commentRangeStart w:id="0"/>
+      <w:commentRangeStart w:id="1"/>
       <w:r>
         <w:rPr>
           <w:rFonts w:ascii="Courier New" w:hAnsi="Courier New" w:cs="Courier New"/>
@@ -557,19 +368,8 @@
           <w:sz w:val="24"/>
           <w:szCs w:val="24"/>
         </w:rPr>
-        <w:t xml:space="preserve"> scale=</w:t>
+        <w:t xml:space="preserve"> scale=sd</w:t>
       </w:r>
-      <w:proofErr w:type="spellStart"/>
-      <w:r>
-        <w:rPr>
-          <w:rFonts w:ascii="Courier New" w:hAnsi="Courier New" w:cs="Courier New"/>
-          <w:b/>
-          <w:sz w:val="24"/>
-          <w:szCs w:val="24"/>
-        </w:rPr>
-        <w:t>sd</w:t>
-      </w:r>
-      <w:proofErr w:type="spellEnd"/>
       <w:r>
         <w:rPr>
           <w:rFonts w:ascii="Courier New" w:hAnsi="Courier New" w:cs="Courier New"/>
@@ -579,12 +379,12 @@
         </w:rPr>
         <w:t>;</w:t>
       </w:r>
-      <w:commentRangeEnd w:id="0"/>
+      <w:commentRangeEnd w:id="1"/>
       <w:r>
         <w:rPr>
           <w:rStyle w:val="CommentReference"/>
         </w:rPr>
-        <w:commentReference w:id="0"/>
+        <w:commentReference w:id="1"/>
       </w:r>
     </w:p>
     <w:p>
@@ -605,27 +405,7 @@
           <w:sz w:val="24"/>
           <w:szCs w:val="24"/>
         </w:rPr>
-        <w:t xml:space="preserve"> output out=out1 p=</w:t>
-      </w:r>
-      <w:proofErr w:type="spellStart"/>
-      <w:r>
-        <w:rPr>
-          <w:rFonts w:ascii="Courier New" w:hAnsi="Courier New" w:cs="Courier New"/>
-          <w:b/>
-          <w:sz w:val="24"/>
-          <w:szCs w:val="24"/>
-        </w:rPr>
-        <w:t>predloess</w:t>
-      </w:r>
-      <w:proofErr w:type="spellEnd"/>
-      <w:r>
-        <w:rPr>
-          <w:rFonts w:ascii="Courier New" w:hAnsi="Courier New" w:cs="Courier New"/>
-          <w:b/>
-          <w:sz w:val="24"/>
-          <w:szCs w:val="24"/>
-        </w:rPr>
-        <w:t>;</w:t>
+        <w:t xml:space="preserve"> output out=out1 p=predloess;</w:t>
       </w:r>
     </w:p>
     <w:p>
@@ -1131,9 +911,20 @@
           <w:sz w:val="24"/>
           <w:szCs w:val="24"/>
         </w:rPr>
-        <w:t xml:space="preserve">proc </w:t>
+        <w:t>proc sgplot data=out1;</w:t>
       </w:r>
-      <w:proofErr w:type="spellStart"/>
+    </w:p>
+    <w:p>
+      <w:pPr>
+        <w:spacing w:after="0"/>
+        <w:contextualSpacing/>
+        <w:rPr>
+          <w:rFonts w:ascii="Courier New" w:hAnsi="Courier New" w:cs="Courier New"/>
+          <w:b/>
+          <w:sz w:val="24"/>
+          <w:szCs w:val="24"/>
+        </w:rPr>
+      </w:pPr>
       <w:r>
         <w:rPr>
           <w:rFonts w:ascii="Courier New" w:hAnsi="Courier New" w:cs="Courier New"/>
@@ -1141,118 +932,7 @@
           <w:sz w:val="24"/>
           <w:szCs w:val="24"/>
         </w:rPr>
-        <w:t>sgplot</w:t>
-      </w:r>
-      <w:proofErr w:type="spellEnd"/>
-      <w:r>
-        <w:rPr>
-          <w:rFonts w:ascii="Courier New" w:hAnsi="Courier New" w:cs="Courier New"/>
-          <w:b/>
-          <w:sz w:val="24"/>
-          <w:szCs w:val="24"/>
-        </w:rPr>
-        <w:t xml:space="preserve"> data=out1;</w:t>
-      </w:r>
-    </w:p>
-    <w:p>
-      <w:pPr>
-        <w:spacing w:after="0"/>
-        <w:contextualSpacing/>
-        <w:rPr>
-          <w:rFonts w:ascii="Courier New" w:hAnsi="Courier New" w:cs="Courier New"/>
-          <w:b/>
-          <w:sz w:val="24"/>
-          <w:szCs w:val="24"/>
-        </w:rPr>
-      </w:pPr>
-      <w:r>
-        <w:rPr>
-          <w:rFonts w:ascii="Courier New" w:hAnsi="Courier New" w:cs="Courier New"/>
-          <w:b/>
-          <w:sz w:val="24"/>
-          <w:szCs w:val="24"/>
-        </w:rPr>
-        <w:t xml:space="preserve">  scatter x=</w:t>
-      </w:r>
-      <w:proofErr w:type="spellStart"/>
-      <w:r>
-        <w:rPr>
-          <w:rFonts w:ascii="Courier New" w:hAnsi="Courier New" w:cs="Courier New"/>
-          <w:b/>
-          <w:sz w:val="24"/>
-          <w:szCs w:val="24"/>
-        </w:rPr>
-        <w:t>logSalary</w:t>
-      </w:r>
-      <w:proofErr w:type="spellEnd"/>
-      <w:r>
-        <w:rPr>
-          <w:rFonts w:ascii="Courier New" w:hAnsi="Courier New" w:cs="Courier New"/>
-          <w:b/>
-          <w:sz w:val="24"/>
-          <w:szCs w:val="24"/>
-        </w:rPr>
-        <w:t xml:space="preserve"> y=</w:t>
-      </w:r>
-      <w:proofErr w:type="spellStart"/>
-      <w:r>
-        <w:rPr>
-          <w:rFonts w:ascii="Courier New" w:hAnsi="Courier New" w:cs="Courier New"/>
-          <w:b/>
-          <w:sz w:val="24"/>
-          <w:szCs w:val="24"/>
-        </w:rPr>
-        <w:t>predloess</w:t>
-      </w:r>
-      <w:proofErr w:type="spellEnd"/>
-      <w:r>
-        <w:rPr>
-          <w:rFonts w:ascii="Courier New" w:hAnsi="Courier New" w:cs="Courier New"/>
-          <w:b/>
-          <w:sz w:val="24"/>
-          <w:szCs w:val="24"/>
-        </w:rPr>
-        <w:t xml:space="preserve"> / </w:t>
-      </w:r>
-      <w:proofErr w:type="spellStart"/>
-      <w:r>
-        <w:rPr>
-          <w:rFonts w:ascii="Courier New" w:hAnsi="Courier New" w:cs="Courier New"/>
-          <w:b/>
-          <w:sz w:val="24"/>
-          <w:szCs w:val="24"/>
-        </w:rPr>
-        <w:t>markerattrs</w:t>
-      </w:r>
-      <w:proofErr w:type="spellEnd"/>
-      <w:r>
-        <w:rPr>
-          <w:rFonts w:ascii="Courier New" w:hAnsi="Courier New" w:cs="Courier New"/>
-          <w:b/>
-          <w:sz w:val="24"/>
-          <w:szCs w:val="24"/>
-        </w:rPr>
-        <w:t>=(symbol=</w:t>
-      </w:r>
-      <w:proofErr w:type="spellStart"/>
-      <w:r>
-        <w:rPr>
-          <w:rFonts w:ascii="Courier New" w:hAnsi="Courier New" w:cs="Courier New"/>
-          <w:b/>
-          <w:sz w:val="24"/>
-          <w:szCs w:val="24"/>
-        </w:rPr>
-        <w:t>circlefilled</w:t>
-      </w:r>
-      <w:proofErr w:type="spellEnd"/>
-      <w:r>
-        <w:rPr>
-          <w:rFonts w:ascii="Courier New" w:hAnsi="Courier New" w:cs="Courier New"/>
-          <w:b/>
-          <w:sz w:val="24"/>
-          <w:szCs w:val="24"/>
-        </w:rPr>
-        <w:t xml:space="preserve"> size=6pt);</w:t>
+        <w:t xml:space="preserve">  scatter x=logSalary y=predloess / markerattrs=(symbol=circlefilled size=6pt);</w:t>
       </w:r>
     </w:p>
     <w:p>
@@ -1399,67 +1079,7 @@
           <w:sz w:val="24"/>
           <w:szCs w:val="24"/>
         </w:rPr>
-        <w:t xml:space="preserve">proc </w:t>
-      </w:r>
-      <w:proofErr w:type="spellStart"/>
-      <w:r>
-        <w:rPr>
-          <w:rFonts w:ascii="Courier New" w:hAnsi="Courier New" w:cs="Courier New"/>
-          <w:b/>
-          <w:sz w:val="24"/>
-          <w:szCs w:val="24"/>
-        </w:rPr>
-        <w:t>hpsplit</w:t>
-      </w:r>
-      <w:proofErr w:type="spellEnd"/>
-      <w:r>
-        <w:rPr>
-          <w:rFonts w:ascii="Courier New" w:hAnsi="Courier New" w:cs="Courier New"/>
-          <w:b/>
-          <w:sz w:val="24"/>
-          <w:szCs w:val="24"/>
-        </w:rPr>
-        <w:t xml:space="preserve"> data=baseball seed=123 </w:t>
-      </w:r>
-      <w:proofErr w:type="spellStart"/>
-      <w:r>
-        <w:rPr>
-          <w:rFonts w:ascii="Courier New" w:hAnsi="Courier New" w:cs="Courier New"/>
-          <w:b/>
-          <w:sz w:val="24"/>
-          <w:szCs w:val="24"/>
-        </w:rPr>
-        <w:t>maxdepth</w:t>
-      </w:r>
-      <w:proofErr w:type="spellEnd"/>
-      <w:r>
-        <w:rPr>
-          <w:rFonts w:ascii="Courier New" w:hAnsi="Courier New" w:cs="Courier New"/>
-          <w:b/>
-          <w:sz w:val="24"/>
-          <w:szCs w:val="24"/>
-        </w:rPr>
-        <w:t xml:space="preserve">=15 </w:t>
-      </w:r>
-      <w:proofErr w:type="spellStart"/>
-      <w:r>
-        <w:rPr>
-          <w:rFonts w:ascii="Courier New" w:hAnsi="Courier New" w:cs="Courier New"/>
-          <w:b/>
-          <w:sz w:val="24"/>
-          <w:szCs w:val="24"/>
-        </w:rPr>
-        <w:t>maxbranch</w:t>
-      </w:r>
-      <w:proofErr w:type="spellEnd"/>
-      <w:r>
-        <w:rPr>
-          <w:rFonts w:ascii="Courier New" w:hAnsi="Courier New" w:cs="Courier New"/>
-          <w:b/>
-          <w:sz w:val="24"/>
-          <w:szCs w:val="24"/>
-        </w:rPr>
-        <w:t>=2;</w:t>
+        <w:t>proc hpsplit data=baseball seed=123 maxdepth=15 maxbranch=2;</w:t>
       </w:r>
     </w:p>
     <w:p>
@@ -1501,9 +1121,20 @@
           <w:sz w:val="24"/>
           <w:szCs w:val="24"/>
         </w:rPr>
-        <w:t xml:space="preserve"> model </w:t>
+        <w:t xml:space="preserve"> model logSalary = nAtBat nHits nHome nRuns nRBI nBB</w:t>
       </w:r>
-      <w:proofErr w:type="spellStart"/>
+    </w:p>
+    <w:p>
+      <w:pPr>
+        <w:spacing w:after="0"/>
+        <w:contextualSpacing/>
+        <w:rPr>
+          <w:rFonts w:ascii="Courier New" w:hAnsi="Courier New" w:cs="Courier New"/>
+          <w:b/>
+          <w:sz w:val="24"/>
+          <w:szCs w:val="24"/>
+        </w:rPr>
+      </w:pPr>
       <w:r>
         <w:rPr>
           <w:rFonts w:ascii="Courier New" w:hAnsi="Courier New" w:cs="Courier New"/>
@@ -1511,9 +1142,20 @@
           <w:sz w:val="24"/>
           <w:szCs w:val="24"/>
         </w:rPr>
-        <w:t>logSalary</w:t>
+        <w:t xml:space="preserve">                  yrMajor crAtBat crHits crHome crRuns crRbi</w:t>
       </w:r>
-      <w:proofErr w:type="spellEnd"/>
+    </w:p>
+    <w:p>
+      <w:pPr>
+        <w:spacing w:after="0"/>
+        <w:contextualSpacing/>
+        <w:rPr>
+          <w:rFonts w:ascii="Courier New" w:hAnsi="Courier New" w:cs="Courier New"/>
+          <w:b/>
+          <w:sz w:val="24"/>
+          <w:szCs w:val="24"/>
+        </w:rPr>
+      </w:pPr>
       <w:r>
         <w:rPr>
           <w:rFonts w:ascii="Courier New" w:hAnsi="Courier New" w:cs="Courier New"/>
@@ -1521,351 +1163,7 @@
           <w:sz w:val="24"/>
           <w:szCs w:val="24"/>
         </w:rPr>
-        <w:t xml:space="preserve"> = </w:t>
-      </w:r>
-      <w:proofErr w:type="spellStart"/>
-      <w:r>
-        <w:rPr>
-          <w:rFonts w:ascii="Courier New" w:hAnsi="Courier New" w:cs="Courier New"/>
-          <w:b/>
-          <w:sz w:val="24"/>
-          <w:szCs w:val="24"/>
-        </w:rPr>
-        <w:t>nAtBat</w:t>
-      </w:r>
-      <w:proofErr w:type="spellEnd"/>
-      <w:r>
-        <w:rPr>
-          <w:rFonts w:ascii="Courier New" w:hAnsi="Courier New" w:cs="Courier New"/>
-          <w:b/>
-          <w:sz w:val="24"/>
-          <w:szCs w:val="24"/>
-        </w:rPr>
-        <w:t xml:space="preserve"> </w:t>
-      </w:r>
-      <w:proofErr w:type="spellStart"/>
-      <w:r>
-        <w:rPr>
-          <w:rFonts w:ascii="Courier New" w:hAnsi="Courier New" w:cs="Courier New"/>
-          <w:b/>
-          <w:sz w:val="24"/>
-          <w:szCs w:val="24"/>
-        </w:rPr>
-        <w:t>nHits</w:t>
-      </w:r>
-      <w:proofErr w:type="spellEnd"/>
-      <w:r>
-        <w:rPr>
-          <w:rFonts w:ascii="Courier New" w:hAnsi="Courier New" w:cs="Courier New"/>
-          <w:b/>
-          <w:sz w:val="24"/>
-          <w:szCs w:val="24"/>
-        </w:rPr>
-        <w:t xml:space="preserve"> </w:t>
-      </w:r>
-      <w:proofErr w:type="spellStart"/>
-      <w:r>
-        <w:rPr>
-          <w:rFonts w:ascii="Courier New" w:hAnsi="Courier New" w:cs="Courier New"/>
-          <w:b/>
-          <w:sz w:val="24"/>
-          <w:szCs w:val="24"/>
-        </w:rPr>
-        <w:t>nHome</w:t>
-      </w:r>
-      <w:proofErr w:type="spellEnd"/>
-      <w:r>
-        <w:rPr>
-          <w:rFonts w:ascii="Courier New" w:hAnsi="Courier New" w:cs="Courier New"/>
-          <w:b/>
-          <w:sz w:val="24"/>
-          <w:szCs w:val="24"/>
-        </w:rPr>
-        <w:t xml:space="preserve"> </w:t>
-      </w:r>
-      <w:proofErr w:type="spellStart"/>
-      <w:r>
-        <w:rPr>
-          <w:rFonts w:ascii="Courier New" w:hAnsi="Courier New" w:cs="Courier New"/>
-          <w:b/>
-          <w:sz w:val="24"/>
-          <w:szCs w:val="24"/>
-        </w:rPr>
-        <w:t>nRuns</w:t>
-      </w:r>
-      <w:proofErr w:type="spellEnd"/>
-      <w:r>
-        <w:rPr>
-          <w:rFonts w:ascii="Courier New" w:hAnsi="Courier New" w:cs="Courier New"/>
-          <w:b/>
-          <w:sz w:val="24"/>
-          <w:szCs w:val="24"/>
-        </w:rPr>
-        <w:t xml:space="preserve"> </w:t>
-      </w:r>
-      <w:proofErr w:type="spellStart"/>
-      <w:r>
-        <w:rPr>
-          <w:rFonts w:ascii="Courier New" w:hAnsi="Courier New" w:cs="Courier New"/>
-          <w:b/>
-          <w:sz w:val="24"/>
-          <w:szCs w:val="24"/>
-        </w:rPr>
-        <w:t>nRBI</w:t>
-      </w:r>
-      <w:proofErr w:type="spellEnd"/>
-      <w:r>
-        <w:rPr>
-          <w:rFonts w:ascii="Courier New" w:hAnsi="Courier New" w:cs="Courier New"/>
-          <w:b/>
-          <w:sz w:val="24"/>
-          <w:szCs w:val="24"/>
-        </w:rPr>
-        <w:t xml:space="preserve"> </w:t>
-      </w:r>
-      <w:proofErr w:type="spellStart"/>
-      <w:r>
-        <w:rPr>
-          <w:rFonts w:ascii="Courier New" w:hAnsi="Courier New" w:cs="Courier New"/>
-          <w:b/>
-          <w:sz w:val="24"/>
-          <w:szCs w:val="24"/>
-        </w:rPr>
-        <w:t>nBB</w:t>
-      </w:r>
-      <w:proofErr w:type="spellEnd"/>
-    </w:p>
-    <w:p>
-      <w:pPr>
-        <w:spacing w:after="0"/>
-        <w:contextualSpacing/>
-        <w:rPr>
-          <w:rFonts w:ascii="Courier New" w:hAnsi="Courier New" w:cs="Courier New"/>
-          <w:b/>
-          <w:sz w:val="24"/>
-          <w:szCs w:val="24"/>
-        </w:rPr>
-      </w:pPr>
-      <w:r>
-        <w:rPr>
-          <w:rFonts w:ascii="Courier New" w:hAnsi="Courier New" w:cs="Courier New"/>
-          <w:b/>
-          <w:sz w:val="24"/>
-          <w:szCs w:val="24"/>
-        </w:rPr>
-        <w:t xml:space="preserve">                  </w:t>
-      </w:r>
-      <w:proofErr w:type="spellStart"/>
-      <w:r>
-        <w:rPr>
-          <w:rFonts w:ascii="Courier New" w:hAnsi="Courier New" w:cs="Courier New"/>
-          <w:b/>
-          <w:sz w:val="24"/>
-          <w:szCs w:val="24"/>
-        </w:rPr>
-        <w:t>yrMajor</w:t>
-      </w:r>
-      <w:proofErr w:type="spellEnd"/>
-      <w:r>
-        <w:rPr>
-          <w:rFonts w:ascii="Courier New" w:hAnsi="Courier New" w:cs="Courier New"/>
-          <w:b/>
-          <w:sz w:val="24"/>
-          <w:szCs w:val="24"/>
-        </w:rPr>
-        <w:t xml:space="preserve"> </w:t>
-      </w:r>
-      <w:proofErr w:type="spellStart"/>
-      <w:r>
-        <w:rPr>
-          <w:rFonts w:ascii="Courier New" w:hAnsi="Courier New" w:cs="Courier New"/>
-          <w:b/>
-          <w:sz w:val="24"/>
-          <w:szCs w:val="24"/>
-        </w:rPr>
-        <w:t>crAtBat</w:t>
-      </w:r>
-      <w:proofErr w:type="spellEnd"/>
-      <w:r>
-        <w:rPr>
-          <w:rFonts w:ascii="Courier New" w:hAnsi="Courier New" w:cs="Courier New"/>
-          <w:b/>
-          <w:sz w:val="24"/>
-          <w:szCs w:val="24"/>
-        </w:rPr>
-        <w:t xml:space="preserve"> </w:t>
-      </w:r>
-      <w:proofErr w:type="spellStart"/>
-      <w:r>
-        <w:rPr>
-          <w:rFonts w:ascii="Courier New" w:hAnsi="Courier New" w:cs="Courier New"/>
-          <w:b/>
-          <w:sz w:val="24"/>
-          <w:szCs w:val="24"/>
-        </w:rPr>
-        <w:t>crHits</w:t>
-      </w:r>
-      <w:proofErr w:type="spellEnd"/>
-      <w:r>
-        <w:rPr>
-          <w:rFonts w:ascii="Courier New" w:hAnsi="Courier New" w:cs="Courier New"/>
-          <w:b/>
-          <w:sz w:val="24"/>
-          <w:szCs w:val="24"/>
-        </w:rPr>
-        <w:t xml:space="preserve"> </w:t>
-      </w:r>
-      <w:proofErr w:type="spellStart"/>
-      <w:r>
-        <w:rPr>
-          <w:rFonts w:ascii="Courier New" w:hAnsi="Courier New" w:cs="Courier New"/>
-          <w:b/>
-          <w:sz w:val="24"/>
-          <w:szCs w:val="24"/>
-        </w:rPr>
-        <w:t>crHome</w:t>
-      </w:r>
-      <w:proofErr w:type="spellEnd"/>
-      <w:r>
-        <w:rPr>
-          <w:rFonts w:ascii="Courier New" w:hAnsi="Courier New" w:cs="Courier New"/>
-          <w:b/>
-          <w:sz w:val="24"/>
-          <w:szCs w:val="24"/>
-        </w:rPr>
-        <w:t xml:space="preserve"> </w:t>
-      </w:r>
-      <w:proofErr w:type="spellStart"/>
-      <w:r>
-        <w:rPr>
-          <w:rFonts w:ascii="Courier New" w:hAnsi="Courier New" w:cs="Courier New"/>
-          <w:b/>
-          <w:sz w:val="24"/>
-          <w:szCs w:val="24"/>
-        </w:rPr>
-        <w:t>crRuns</w:t>
-      </w:r>
-      <w:proofErr w:type="spellEnd"/>
-      <w:r>
-        <w:rPr>
-          <w:rFonts w:ascii="Courier New" w:hAnsi="Courier New" w:cs="Courier New"/>
-          <w:b/>
-          <w:sz w:val="24"/>
-          <w:szCs w:val="24"/>
-        </w:rPr>
-        <w:t xml:space="preserve"> </w:t>
-      </w:r>
-      <w:proofErr w:type="spellStart"/>
-      <w:r>
-        <w:rPr>
-          <w:rFonts w:ascii="Courier New" w:hAnsi="Courier New" w:cs="Courier New"/>
-          <w:b/>
-          <w:sz w:val="24"/>
-          <w:szCs w:val="24"/>
-        </w:rPr>
-        <w:t>crRbi</w:t>
-      </w:r>
-      <w:proofErr w:type="spellEnd"/>
-    </w:p>
-    <w:p>
-      <w:pPr>
-        <w:spacing w:after="0"/>
-        <w:contextualSpacing/>
-        <w:rPr>
-          <w:rFonts w:ascii="Courier New" w:hAnsi="Courier New" w:cs="Courier New"/>
-          <w:b/>
-          <w:sz w:val="24"/>
-          <w:szCs w:val="24"/>
-        </w:rPr>
-      </w:pPr>
-      <w:r>
-        <w:rPr>
-          <w:rFonts w:ascii="Courier New" w:hAnsi="Courier New" w:cs="Courier New"/>
-          <w:b/>
-          <w:sz w:val="24"/>
-          <w:szCs w:val="24"/>
-        </w:rPr>
-        <w:t xml:space="preserve">                  </w:t>
-      </w:r>
-      <w:proofErr w:type="spellStart"/>
-      <w:r>
-        <w:rPr>
-          <w:rFonts w:ascii="Courier New" w:hAnsi="Courier New" w:cs="Courier New"/>
-          <w:b/>
-          <w:sz w:val="24"/>
-          <w:szCs w:val="24"/>
-        </w:rPr>
-        <w:t>crBB</w:t>
-      </w:r>
-      <w:proofErr w:type="spellEnd"/>
-      <w:r>
-        <w:rPr>
-          <w:rFonts w:ascii="Courier New" w:hAnsi="Courier New" w:cs="Courier New"/>
-          <w:b/>
-          <w:sz w:val="24"/>
-          <w:szCs w:val="24"/>
-        </w:rPr>
-        <w:t xml:space="preserve"> league division </w:t>
-      </w:r>
-      <w:proofErr w:type="spellStart"/>
-      <w:r>
-        <w:rPr>
-          <w:rFonts w:ascii="Courier New" w:hAnsi="Courier New" w:cs="Courier New"/>
-          <w:b/>
-          <w:sz w:val="24"/>
-          <w:szCs w:val="24"/>
-        </w:rPr>
-        <w:t>nOuts</w:t>
-      </w:r>
-      <w:proofErr w:type="spellEnd"/>
-      <w:r>
-        <w:rPr>
-          <w:rFonts w:ascii="Courier New" w:hAnsi="Courier New" w:cs="Courier New"/>
-          <w:b/>
-          <w:sz w:val="24"/>
-          <w:szCs w:val="24"/>
-        </w:rPr>
-        <w:t xml:space="preserve"> </w:t>
-      </w:r>
-      <w:proofErr w:type="spellStart"/>
-      <w:r>
-        <w:rPr>
-          <w:rFonts w:ascii="Courier New" w:hAnsi="Courier New" w:cs="Courier New"/>
-          <w:b/>
-          <w:sz w:val="24"/>
-          <w:szCs w:val="24"/>
-        </w:rPr>
-        <w:t>nAssts</w:t>
-      </w:r>
-      <w:proofErr w:type="spellEnd"/>
-      <w:r>
-        <w:rPr>
-          <w:rFonts w:ascii="Courier New" w:hAnsi="Courier New" w:cs="Courier New"/>
-          <w:b/>
-          <w:sz w:val="24"/>
-          <w:szCs w:val="24"/>
-        </w:rPr>
-        <w:t xml:space="preserve"> </w:t>
-      </w:r>
-      <w:proofErr w:type="spellStart"/>
-      <w:r>
-        <w:rPr>
-          <w:rFonts w:ascii="Courier New" w:hAnsi="Courier New" w:cs="Courier New"/>
-          <w:b/>
-          <w:sz w:val="24"/>
-          <w:szCs w:val="24"/>
-        </w:rPr>
-        <w:t>nError</w:t>
-      </w:r>
-      <w:proofErr w:type="spellEnd"/>
-      <w:r>
-        <w:rPr>
-          <w:rFonts w:ascii="Courier New" w:hAnsi="Courier New" w:cs="Courier New"/>
-          <w:b/>
-          <w:sz w:val="24"/>
-          <w:szCs w:val="24"/>
-        </w:rPr>
-        <w:t>;</w:t>
+        <w:t xml:space="preserve">                  crBB league division nOuts nAssts nError;</w:t>
       </w:r>
     </w:p>
     <w:p>
@@ -2931,7 +2229,6 @@
                       <w:szCs w:val="15"/>
                     </w:rPr>
                   </w:pPr>
-                  <w:proofErr w:type="spellStart"/>
                   <w:r>
                     <w:rPr>
                       <w:rFonts w:ascii="Arial" w:eastAsia="Times New Roman" w:hAnsi="Arial" w:cs="Arial"/>
@@ -2943,7 +2240,6 @@
                     </w:rPr>
                     <w:t>CrAtBat</w:t>
                   </w:r>
-                  <w:proofErr w:type="spellEnd"/>
                 </w:p>
               </w:tc>
               <w:tc>
@@ -3111,7 +2407,6 @@
                       <w:szCs w:val="15"/>
                     </w:rPr>
                   </w:pPr>
-                  <w:proofErr w:type="spellStart"/>
                   <w:r>
                     <w:rPr>
                       <w:rFonts w:ascii="Arial" w:eastAsia="Times New Roman" w:hAnsi="Arial" w:cs="Arial"/>
@@ -3123,7 +2418,6 @@
                     </w:rPr>
                     <w:t>nBB</w:t>
                   </w:r>
-                  <w:proofErr w:type="spellEnd"/>
                 </w:p>
               </w:tc>
               <w:tc>
@@ -3291,7 +2585,6 @@
                       <w:szCs w:val="15"/>
                     </w:rPr>
                   </w:pPr>
-                  <w:proofErr w:type="spellStart"/>
                   <w:r>
                     <w:rPr>
                       <w:rFonts w:ascii="Arial" w:eastAsia="Times New Roman" w:hAnsi="Arial" w:cs="Arial"/>
@@ -3303,7 +2596,6 @@
                     </w:rPr>
                     <w:t>CrRbi</w:t>
                   </w:r>
-                  <w:proofErr w:type="spellEnd"/>
                 </w:p>
               </w:tc>
               <w:tc>
@@ -3471,7 +2763,6 @@
                       <w:szCs w:val="15"/>
                     </w:rPr>
                   </w:pPr>
-                  <w:proofErr w:type="spellStart"/>
                   <w:r>
                     <w:rPr>
                       <w:rFonts w:ascii="Arial" w:eastAsia="Times New Roman" w:hAnsi="Arial" w:cs="Arial"/>
@@ -3483,7 +2774,6 @@
                     </w:rPr>
                     <w:t>nAtBat</w:t>
                   </w:r>
-                  <w:proofErr w:type="spellEnd"/>
                 </w:p>
               </w:tc>
               <w:tc>
@@ -3651,7 +2941,6 @@
                       <w:szCs w:val="15"/>
                     </w:rPr>
                   </w:pPr>
-                  <w:proofErr w:type="spellStart"/>
                   <w:r>
                     <w:rPr>
                       <w:rFonts w:ascii="Arial" w:eastAsia="Times New Roman" w:hAnsi="Arial" w:cs="Arial"/>
@@ -3663,7 +2952,6 @@
                     </w:rPr>
                     <w:t>CrRuns</w:t>
                   </w:r>
-                  <w:proofErr w:type="spellEnd"/>
                 </w:p>
               </w:tc>
               <w:tc>
@@ -3854,9 +3142,20 @@
           <w:szCs w:val="24"/>
         </w:rPr>
         <w:lastRenderedPageBreak/>
-        <w:t xml:space="preserve">proc </w:t>
+        <w:t>proc sgplot data=out2;</w:t>
       </w:r>
-      <w:proofErr w:type="spellStart"/>
+    </w:p>
+    <w:p>
+      <w:pPr>
+        <w:spacing w:after="0"/>
+        <w:contextualSpacing/>
+        <w:rPr>
+          <w:rFonts w:ascii="Courier New" w:hAnsi="Courier New" w:cs="Courier New"/>
+          <w:b/>
+          <w:sz w:val="24"/>
+          <w:szCs w:val="24"/>
+        </w:rPr>
+      </w:pPr>
       <w:r>
         <w:rPr>
           <w:rFonts w:ascii="Courier New" w:hAnsi="Courier New" w:cs="Courier New"/>
@@ -3864,118 +3163,7 @@
           <w:sz w:val="24"/>
           <w:szCs w:val="24"/>
         </w:rPr>
-        <w:t>sgplot</w:t>
-      </w:r>
-      <w:proofErr w:type="spellEnd"/>
-      <w:r>
-        <w:rPr>
-          <w:rFonts w:ascii="Courier New" w:hAnsi="Courier New" w:cs="Courier New"/>
-          <w:b/>
-          <w:sz w:val="24"/>
-          <w:szCs w:val="24"/>
-        </w:rPr>
-        <w:t xml:space="preserve"> data=out2;</w:t>
-      </w:r>
-    </w:p>
-    <w:p>
-      <w:pPr>
-        <w:spacing w:after="0"/>
-        <w:contextualSpacing/>
-        <w:rPr>
-          <w:rFonts w:ascii="Courier New" w:hAnsi="Courier New" w:cs="Courier New"/>
-          <w:b/>
-          <w:sz w:val="24"/>
-          <w:szCs w:val="24"/>
-        </w:rPr>
-      </w:pPr>
-      <w:r>
-        <w:rPr>
-          <w:rFonts w:ascii="Courier New" w:hAnsi="Courier New" w:cs="Courier New"/>
-          <w:b/>
-          <w:sz w:val="24"/>
-          <w:szCs w:val="24"/>
-        </w:rPr>
-        <w:t xml:space="preserve">  scatter x=</w:t>
-      </w:r>
-      <w:proofErr w:type="spellStart"/>
-      <w:r>
-        <w:rPr>
-          <w:rFonts w:ascii="Courier New" w:hAnsi="Courier New" w:cs="Courier New"/>
-          <w:b/>
-          <w:sz w:val="24"/>
-          <w:szCs w:val="24"/>
-        </w:rPr>
-        <w:t>logSalary</w:t>
-      </w:r>
-      <w:proofErr w:type="spellEnd"/>
-      <w:r>
-        <w:rPr>
-          <w:rFonts w:ascii="Courier New" w:hAnsi="Courier New" w:cs="Courier New"/>
-          <w:b/>
-          <w:sz w:val="24"/>
-          <w:szCs w:val="24"/>
-        </w:rPr>
-        <w:t xml:space="preserve"> y=</w:t>
-      </w:r>
-      <w:proofErr w:type="spellStart"/>
-      <w:r>
-        <w:rPr>
-          <w:rFonts w:ascii="Courier New" w:hAnsi="Courier New" w:cs="Courier New"/>
-          <w:b/>
-          <w:sz w:val="24"/>
-          <w:szCs w:val="24"/>
-        </w:rPr>
-        <w:t>p_logSalary</w:t>
-      </w:r>
-      <w:proofErr w:type="spellEnd"/>
-      <w:r>
-        <w:rPr>
-          <w:rFonts w:ascii="Courier New" w:hAnsi="Courier New" w:cs="Courier New"/>
-          <w:b/>
-          <w:sz w:val="24"/>
-          <w:szCs w:val="24"/>
-        </w:rPr>
-        <w:t xml:space="preserve"> / </w:t>
-      </w:r>
-      <w:proofErr w:type="spellStart"/>
-      <w:r>
-        <w:rPr>
-          <w:rFonts w:ascii="Courier New" w:hAnsi="Courier New" w:cs="Courier New"/>
-          <w:b/>
-          <w:sz w:val="24"/>
-          <w:szCs w:val="24"/>
-        </w:rPr>
-        <w:t>markerattrs</w:t>
-      </w:r>
-      <w:proofErr w:type="spellEnd"/>
-      <w:r>
-        <w:rPr>
-          <w:rFonts w:ascii="Courier New" w:hAnsi="Courier New" w:cs="Courier New"/>
-          <w:b/>
-          <w:sz w:val="24"/>
-          <w:szCs w:val="24"/>
-        </w:rPr>
-        <w:t>=(symbol=</w:t>
-      </w:r>
-      <w:proofErr w:type="spellStart"/>
-      <w:r>
-        <w:rPr>
-          <w:rFonts w:ascii="Courier New" w:hAnsi="Courier New" w:cs="Courier New"/>
-          <w:b/>
-          <w:sz w:val="24"/>
-          <w:szCs w:val="24"/>
-        </w:rPr>
-        <w:t>circlefilled</w:t>
-      </w:r>
-      <w:proofErr w:type="spellEnd"/>
-      <w:r>
-        <w:rPr>
-          <w:rFonts w:ascii="Courier New" w:hAnsi="Courier New" w:cs="Courier New"/>
-          <w:b/>
-          <w:sz w:val="24"/>
-          <w:szCs w:val="24"/>
-        </w:rPr>
-        <w:t xml:space="preserve"> size=6pt);</w:t>
+        <w:t xml:space="preserve">  scatter x=logSalary y=p_logSalary / markerattrs=(symbol=circlefilled size=6pt);</w:t>
       </w:r>
     </w:p>
     <w:p>
@@ -4320,9 +3508,20 @@
           <w:sz w:val="24"/>
           <w:szCs w:val="24"/>
         </w:rPr>
-        <w:t xml:space="preserve">proc </w:t>
+        <w:t>proc hpforest data=baseball seed=134 scoreprole=oob;</w:t>
       </w:r>
-      <w:proofErr w:type="spellStart"/>
+    </w:p>
+    <w:p>
+      <w:pPr>
+        <w:spacing w:after="0"/>
+        <w:contextualSpacing/>
+        <w:rPr>
+          <w:rFonts w:ascii="Courier New" w:hAnsi="Courier New" w:cs="Courier New"/>
+          <w:b/>
+          <w:sz w:val="24"/>
+          <w:szCs w:val="24"/>
+        </w:rPr>
+      </w:pPr>
       <w:r>
         <w:rPr>
           <w:rFonts w:ascii="Courier New" w:hAnsi="Courier New" w:cs="Courier New"/>
@@ -4330,9 +3529,20 @@
           <w:sz w:val="24"/>
           <w:szCs w:val="24"/>
         </w:rPr>
-        <w:t>hpforest</w:t>
+        <w:t xml:space="preserve"> input nAtBat nHits nHome nRuns nRBI nBB</w:t>
       </w:r>
-      <w:proofErr w:type="spellEnd"/>
+    </w:p>
+    <w:p>
+      <w:pPr>
+        <w:spacing w:after="0"/>
+        <w:contextualSpacing/>
+        <w:rPr>
+          <w:rFonts w:ascii="Courier New" w:hAnsi="Courier New" w:cs="Courier New"/>
+          <w:b/>
+          <w:sz w:val="24"/>
+          <w:szCs w:val="24"/>
+        </w:rPr>
+      </w:pPr>
       <w:r>
         <w:rPr>
           <w:rFonts w:ascii="Courier New" w:hAnsi="Courier New" w:cs="Courier New"/>
@@ -4340,9 +3550,20 @@
           <w:sz w:val="24"/>
           <w:szCs w:val="24"/>
         </w:rPr>
-        <w:t xml:space="preserve"> data=baseball seed=134 </w:t>
+        <w:t xml:space="preserve">                  yrMajor crAtBat crHits crHome crRuns crRbi</w:t>
       </w:r>
-      <w:proofErr w:type="spellStart"/>
+    </w:p>
+    <w:p>
+      <w:pPr>
+        <w:spacing w:after="0"/>
+        <w:contextualSpacing/>
+        <w:rPr>
+          <w:rFonts w:ascii="Courier New" w:hAnsi="Courier New" w:cs="Courier New"/>
+          <w:b/>
+          <w:sz w:val="24"/>
+          <w:szCs w:val="24"/>
+        </w:rPr>
+      </w:pPr>
       <w:r>
         <w:rPr>
           <w:rFonts w:ascii="Courier New" w:hAnsi="Courier New" w:cs="Courier New"/>
@@ -4350,402 +3571,7 @@
           <w:sz w:val="24"/>
           <w:szCs w:val="24"/>
         </w:rPr>
-        <w:t>scoreprole</w:t>
-      </w:r>
-      <w:proofErr w:type="spellEnd"/>
-      <w:r>
-        <w:rPr>
-          <w:rFonts w:ascii="Courier New" w:hAnsi="Courier New" w:cs="Courier New"/>
-          <w:b/>
-          <w:sz w:val="24"/>
-          <w:szCs w:val="24"/>
-        </w:rPr>
-        <w:t>=</w:t>
-      </w:r>
-      <w:proofErr w:type="spellStart"/>
-      <w:r>
-        <w:rPr>
-          <w:rFonts w:ascii="Courier New" w:hAnsi="Courier New" w:cs="Courier New"/>
-          <w:b/>
-          <w:sz w:val="24"/>
-          <w:szCs w:val="24"/>
-        </w:rPr>
-        <w:t>oob</w:t>
-      </w:r>
-      <w:proofErr w:type="spellEnd"/>
-      <w:r>
-        <w:rPr>
-          <w:rFonts w:ascii="Courier New" w:hAnsi="Courier New" w:cs="Courier New"/>
-          <w:b/>
-          <w:sz w:val="24"/>
-          <w:szCs w:val="24"/>
-        </w:rPr>
-        <w:t>;</w:t>
-      </w:r>
-    </w:p>
-    <w:p>
-      <w:pPr>
-        <w:spacing w:after="0"/>
-        <w:contextualSpacing/>
-        <w:rPr>
-          <w:rFonts w:ascii="Courier New" w:hAnsi="Courier New" w:cs="Courier New"/>
-          <w:b/>
-          <w:sz w:val="24"/>
-          <w:szCs w:val="24"/>
-        </w:rPr>
-      </w:pPr>
-      <w:r>
-        <w:rPr>
-          <w:rFonts w:ascii="Courier New" w:hAnsi="Courier New" w:cs="Courier New"/>
-          <w:b/>
-          <w:sz w:val="24"/>
-          <w:szCs w:val="24"/>
-        </w:rPr>
-        <w:t xml:space="preserve"> input </w:t>
-      </w:r>
-      <w:proofErr w:type="spellStart"/>
-      <w:r>
-        <w:rPr>
-          <w:rFonts w:ascii="Courier New" w:hAnsi="Courier New" w:cs="Courier New"/>
-          <w:b/>
-          <w:sz w:val="24"/>
-          <w:szCs w:val="24"/>
-        </w:rPr>
-        <w:t>nAtBat</w:t>
-      </w:r>
-      <w:proofErr w:type="spellEnd"/>
-      <w:r>
-        <w:rPr>
-          <w:rFonts w:ascii="Courier New" w:hAnsi="Courier New" w:cs="Courier New"/>
-          <w:b/>
-          <w:sz w:val="24"/>
-          <w:szCs w:val="24"/>
-        </w:rPr>
-        <w:t xml:space="preserve"> </w:t>
-      </w:r>
-      <w:proofErr w:type="spellStart"/>
-      <w:r>
-        <w:rPr>
-          <w:rFonts w:ascii="Courier New" w:hAnsi="Courier New" w:cs="Courier New"/>
-          <w:b/>
-          <w:sz w:val="24"/>
-          <w:szCs w:val="24"/>
-        </w:rPr>
-        <w:t>nHits</w:t>
-      </w:r>
-      <w:proofErr w:type="spellEnd"/>
-      <w:r>
-        <w:rPr>
-          <w:rFonts w:ascii="Courier New" w:hAnsi="Courier New" w:cs="Courier New"/>
-          <w:b/>
-          <w:sz w:val="24"/>
-          <w:szCs w:val="24"/>
-        </w:rPr>
-        <w:t xml:space="preserve"> </w:t>
-      </w:r>
-      <w:proofErr w:type="spellStart"/>
-      <w:r>
-        <w:rPr>
-          <w:rFonts w:ascii="Courier New" w:hAnsi="Courier New" w:cs="Courier New"/>
-          <w:b/>
-          <w:sz w:val="24"/>
-          <w:szCs w:val="24"/>
-        </w:rPr>
-        <w:t>nHome</w:t>
-      </w:r>
-      <w:proofErr w:type="spellEnd"/>
-      <w:r>
-        <w:rPr>
-          <w:rFonts w:ascii="Courier New" w:hAnsi="Courier New" w:cs="Courier New"/>
-          <w:b/>
-          <w:sz w:val="24"/>
-          <w:szCs w:val="24"/>
-        </w:rPr>
-        <w:t xml:space="preserve"> </w:t>
-      </w:r>
-      <w:proofErr w:type="spellStart"/>
-      <w:r>
-        <w:rPr>
-          <w:rFonts w:ascii="Courier New" w:hAnsi="Courier New" w:cs="Courier New"/>
-          <w:b/>
-          <w:sz w:val="24"/>
-          <w:szCs w:val="24"/>
-        </w:rPr>
-        <w:t>nRuns</w:t>
-      </w:r>
-      <w:proofErr w:type="spellEnd"/>
-      <w:r>
-        <w:rPr>
-          <w:rFonts w:ascii="Courier New" w:hAnsi="Courier New" w:cs="Courier New"/>
-          <w:b/>
-          <w:sz w:val="24"/>
-          <w:szCs w:val="24"/>
-        </w:rPr>
-        <w:t xml:space="preserve"> </w:t>
-      </w:r>
-      <w:proofErr w:type="spellStart"/>
-      <w:r>
-        <w:rPr>
-          <w:rFonts w:ascii="Courier New" w:hAnsi="Courier New" w:cs="Courier New"/>
-          <w:b/>
-          <w:sz w:val="24"/>
-          <w:szCs w:val="24"/>
-        </w:rPr>
-        <w:t>nRBI</w:t>
-      </w:r>
-      <w:proofErr w:type="spellEnd"/>
-      <w:r>
-        <w:rPr>
-          <w:rFonts w:ascii="Courier New" w:hAnsi="Courier New" w:cs="Courier New"/>
-          <w:b/>
-          <w:sz w:val="24"/>
-          <w:szCs w:val="24"/>
-        </w:rPr>
-        <w:t xml:space="preserve"> </w:t>
-      </w:r>
-      <w:proofErr w:type="spellStart"/>
-      <w:r>
-        <w:rPr>
-          <w:rFonts w:ascii="Courier New" w:hAnsi="Courier New" w:cs="Courier New"/>
-          <w:b/>
-          <w:sz w:val="24"/>
-          <w:szCs w:val="24"/>
-        </w:rPr>
-        <w:t>nBB</w:t>
-      </w:r>
-      <w:proofErr w:type="spellEnd"/>
-    </w:p>
-    <w:p>
-      <w:pPr>
-        <w:spacing w:after="0"/>
-        <w:contextualSpacing/>
-        <w:rPr>
-          <w:rFonts w:ascii="Courier New" w:hAnsi="Courier New" w:cs="Courier New"/>
-          <w:b/>
-          <w:sz w:val="24"/>
-          <w:szCs w:val="24"/>
-        </w:rPr>
-      </w:pPr>
-      <w:r>
-        <w:rPr>
-          <w:rFonts w:ascii="Courier New" w:hAnsi="Courier New" w:cs="Courier New"/>
-          <w:b/>
-          <w:sz w:val="24"/>
-          <w:szCs w:val="24"/>
-        </w:rPr>
-        <w:t xml:space="preserve">                  </w:t>
-      </w:r>
-      <w:proofErr w:type="spellStart"/>
-      <w:r>
-        <w:rPr>
-          <w:rFonts w:ascii="Courier New" w:hAnsi="Courier New" w:cs="Courier New"/>
-          <w:b/>
-          <w:sz w:val="24"/>
-          <w:szCs w:val="24"/>
-        </w:rPr>
-        <w:t>yrMajor</w:t>
-      </w:r>
-      <w:proofErr w:type="spellEnd"/>
-      <w:r>
-        <w:rPr>
-          <w:rFonts w:ascii="Courier New" w:hAnsi="Courier New" w:cs="Courier New"/>
-          <w:b/>
-          <w:sz w:val="24"/>
-          <w:szCs w:val="24"/>
-        </w:rPr>
-        <w:t xml:space="preserve"> </w:t>
-      </w:r>
-      <w:proofErr w:type="spellStart"/>
-      <w:r>
-        <w:rPr>
-          <w:rFonts w:ascii="Courier New" w:hAnsi="Courier New" w:cs="Courier New"/>
-          <w:b/>
-          <w:sz w:val="24"/>
-          <w:szCs w:val="24"/>
-        </w:rPr>
-        <w:t>crAtBat</w:t>
-      </w:r>
-      <w:proofErr w:type="spellEnd"/>
-      <w:r>
-        <w:rPr>
-          <w:rFonts w:ascii="Courier New" w:hAnsi="Courier New" w:cs="Courier New"/>
-          <w:b/>
-          <w:sz w:val="24"/>
-          <w:szCs w:val="24"/>
-        </w:rPr>
-        <w:t xml:space="preserve"> </w:t>
-      </w:r>
-      <w:proofErr w:type="spellStart"/>
-      <w:r>
-        <w:rPr>
-          <w:rFonts w:ascii="Courier New" w:hAnsi="Courier New" w:cs="Courier New"/>
-          <w:b/>
-          <w:sz w:val="24"/>
-          <w:szCs w:val="24"/>
-        </w:rPr>
-        <w:t>crHits</w:t>
-      </w:r>
-      <w:proofErr w:type="spellEnd"/>
-      <w:r>
-        <w:rPr>
-          <w:rFonts w:ascii="Courier New" w:hAnsi="Courier New" w:cs="Courier New"/>
-          <w:b/>
-          <w:sz w:val="24"/>
-          <w:szCs w:val="24"/>
-        </w:rPr>
-        <w:t xml:space="preserve"> </w:t>
-      </w:r>
-      <w:proofErr w:type="spellStart"/>
-      <w:r>
-        <w:rPr>
-          <w:rFonts w:ascii="Courier New" w:hAnsi="Courier New" w:cs="Courier New"/>
-          <w:b/>
-          <w:sz w:val="24"/>
-          <w:szCs w:val="24"/>
-        </w:rPr>
-        <w:t>crHome</w:t>
-      </w:r>
-      <w:proofErr w:type="spellEnd"/>
-      <w:r>
-        <w:rPr>
-          <w:rFonts w:ascii="Courier New" w:hAnsi="Courier New" w:cs="Courier New"/>
-          <w:b/>
-          <w:sz w:val="24"/>
-          <w:szCs w:val="24"/>
-        </w:rPr>
-        <w:t xml:space="preserve"> </w:t>
-      </w:r>
-      <w:proofErr w:type="spellStart"/>
-      <w:r>
-        <w:rPr>
-          <w:rFonts w:ascii="Courier New" w:hAnsi="Courier New" w:cs="Courier New"/>
-          <w:b/>
-          <w:sz w:val="24"/>
-          <w:szCs w:val="24"/>
-        </w:rPr>
-        <w:t>crRuns</w:t>
-      </w:r>
-      <w:proofErr w:type="spellEnd"/>
-      <w:r>
-        <w:rPr>
-          <w:rFonts w:ascii="Courier New" w:hAnsi="Courier New" w:cs="Courier New"/>
-          <w:b/>
-          <w:sz w:val="24"/>
-          <w:szCs w:val="24"/>
-        </w:rPr>
-        <w:t xml:space="preserve"> </w:t>
-      </w:r>
-      <w:proofErr w:type="spellStart"/>
-      <w:r>
-        <w:rPr>
-          <w:rFonts w:ascii="Courier New" w:hAnsi="Courier New" w:cs="Courier New"/>
-          <w:b/>
-          <w:sz w:val="24"/>
-          <w:szCs w:val="24"/>
-        </w:rPr>
-        <w:t>crRbi</w:t>
-      </w:r>
-      <w:proofErr w:type="spellEnd"/>
-    </w:p>
-    <w:p>
-      <w:pPr>
-        <w:spacing w:after="0"/>
-        <w:contextualSpacing/>
-        <w:rPr>
-          <w:rFonts w:ascii="Courier New" w:hAnsi="Courier New" w:cs="Courier New"/>
-          <w:b/>
-          <w:sz w:val="24"/>
-          <w:szCs w:val="24"/>
-        </w:rPr>
-      </w:pPr>
-      <w:r>
-        <w:rPr>
-          <w:rFonts w:ascii="Courier New" w:hAnsi="Courier New" w:cs="Courier New"/>
-          <w:b/>
-          <w:sz w:val="24"/>
-          <w:szCs w:val="24"/>
-        </w:rPr>
-        <w:t xml:space="preserve">                  </w:t>
-      </w:r>
-      <w:proofErr w:type="spellStart"/>
-      <w:r>
-        <w:rPr>
-          <w:rFonts w:ascii="Courier New" w:hAnsi="Courier New" w:cs="Courier New"/>
-          <w:b/>
-          <w:sz w:val="24"/>
-          <w:szCs w:val="24"/>
-        </w:rPr>
-        <w:t>crBB</w:t>
-      </w:r>
-      <w:proofErr w:type="spellEnd"/>
-      <w:r>
-        <w:rPr>
-          <w:rFonts w:ascii="Courier New" w:hAnsi="Courier New" w:cs="Courier New"/>
-          <w:b/>
-          <w:sz w:val="24"/>
-          <w:szCs w:val="24"/>
-        </w:rPr>
-        <w:t xml:space="preserve"> league division </w:t>
-      </w:r>
-      <w:proofErr w:type="spellStart"/>
-      <w:r>
-        <w:rPr>
-          <w:rFonts w:ascii="Courier New" w:hAnsi="Courier New" w:cs="Courier New"/>
-          <w:b/>
-          <w:sz w:val="24"/>
-          <w:szCs w:val="24"/>
-        </w:rPr>
-        <w:t>nOuts</w:t>
-      </w:r>
-      <w:proofErr w:type="spellEnd"/>
-      <w:r>
-        <w:rPr>
-          <w:rFonts w:ascii="Courier New" w:hAnsi="Courier New" w:cs="Courier New"/>
-          <w:b/>
-          <w:sz w:val="24"/>
-          <w:szCs w:val="24"/>
-        </w:rPr>
-        <w:t xml:space="preserve"> </w:t>
-      </w:r>
-      <w:proofErr w:type="spellStart"/>
-      <w:r>
-        <w:rPr>
-          <w:rFonts w:ascii="Courier New" w:hAnsi="Courier New" w:cs="Courier New"/>
-          <w:b/>
-          <w:sz w:val="24"/>
-          <w:szCs w:val="24"/>
-        </w:rPr>
-        <w:t>nAssts</w:t>
-      </w:r>
-      <w:proofErr w:type="spellEnd"/>
-      <w:r>
-        <w:rPr>
-          <w:rFonts w:ascii="Courier New" w:hAnsi="Courier New" w:cs="Courier New"/>
-          <w:b/>
-          <w:sz w:val="24"/>
-          <w:szCs w:val="24"/>
-        </w:rPr>
-        <w:t xml:space="preserve"> </w:t>
-      </w:r>
-      <w:proofErr w:type="spellStart"/>
-      <w:r>
-        <w:rPr>
-          <w:rFonts w:ascii="Courier New" w:hAnsi="Courier New" w:cs="Courier New"/>
-          <w:b/>
-          <w:sz w:val="24"/>
-          <w:szCs w:val="24"/>
-        </w:rPr>
-        <w:t>nError</w:t>
-      </w:r>
-      <w:proofErr w:type="spellEnd"/>
-      <w:r>
-        <w:rPr>
-          <w:rFonts w:ascii="Courier New" w:hAnsi="Courier New" w:cs="Courier New"/>
-          <w:b/>
-          <w:sz w:val="24"/>
-          <w:szCs w:val="24"/>
-        </w:rPr>
-        <w:t>;</w:t>
+        <w:t xml:space="preserve">                  crBB league division nOuts nAssts nError;</w:t>
       </w:r>
     </w:p>
     <w:p>
@@ -4787,9 +3613,20 @@
           <w:sz w:val="24"/>
           <w:szCs w:val="24"/>
         </w:rPr>
-        <w:t xml:space="preserve"> </w:t>
+        <w:t xml:space="preserve"> ods output FitStatistics=fitstats</w:t>
       </w:r>
-      <w:proofErr w:type="spellStart"/>
+    </w:p>
+    <w:p>
+      <w:pPr>
+        <w:spacing w:after="0"/>
+        <w:contextualSpacing/>
+        <w:rPr>
+          <w:rFonts w:ascii="Courier New" w:hAnsi="Courier New" w:cs="Courier New"/>
+          <w:b/>
+          <w:sz w:val="24"/>
+          <w:szCs w:val="24"/>
+        </w:rPr>
+      </w:pPr>
       <w:r>
         <w:rPr>
           <w:rFonts w:ascii="Courier New" w:hAnsi="Courier New" w:cs="Courier New"/>
@@ -4797,109 +3634,7 @@
           <w:sz w:val="24"/>
           <w:szCs w:val="24"/>
         </w:rPr>
-        <w:t>ods</w:t>
-      </w:r>
-      <w:proofErr w:type="spellEnd"/>
-      <w:r>
-        <w:rPr>
-          <w:rFonts w:ascii="Courier New" w:hAnsi="Courier New" w:cs="Courier New"/>
-          <w:b/>
-          <w:sz w:val="24"/>
-          <w:szCs w:val="24"/>
-        </w:rPr>
-        <w:t xml:space="preserve"> output </w:t>
-      </w:r>
-      <w:proofErr w:type="spellStart"/>
-      <w:r>
-        <w:rPr>
-          <w:rFonts w:ascii="Courier New" w:hAnsi="Courier New" w:cs="Courier New"/>
-          <w:b/>
-          <w:sz w:val="24"/>
-          <w:szCs w:val="24"/>
-        </w:rPr>
-        <w:t>FitStatistics</w:t>
-      </w:r>
-      <w:proofErr w:type="spellEnd"/>
-      <w:r>
-        <w:rPr>
-          <w:rFonts w:ascii="Courier New" w:hAnsi="Courier New" w:cs="Courier New"/>
-          <w:b/>
-          <w:sz w:val="24"/>
-          <w:szCs w:val="24"/>
-        </w:rPr>
-        <w:t>=</w:t>
-      </w:r>
-      <w:proofErr w:type="spellStart"/>
-      <w:r>
-        <w:rPr>
-          <w:rFonts w:ascii="Courier New" w:hAnsi="Courier New" w:cs="Courier New"/>
-          <w:b/>
-          <w:sz w:val="24"/>
-          <w:szCs w:val="24"/>
-        </w:rPr>
-        <w:t>fitstats</w:t>
-      </w:r>
-      <w:proofErr w:type="spellEnd"/>
-    </w:p>
-    <w:p>
-      <w:pPr>
-        <w:spacing w:after="0"/>
-        <w:contextualSpacing/>
-        <w:rPr>
-          <w:rFonts w:ascii="Courier New" w:hAnsi="Courier New" w:cs="Courier New"/>
-          <w:b/>
-          <w:sz w:val="24"/>
-          <w:szCs w:val="24"/>
-        </w:rPr>
-      </w:pPr>
-      <w:r>
-        <w:rPr>
-          <w:rFonts w:ascii="Courier New" w:hAnsi="Courier New" w:cs="Courier New"/>
-          <w:b/>
-          <w:sz w:val="24"/>
-          <w:szCs w:val="24"/>
-        </w:rPr>
-        <w:t xml:space="preserve">   </w:t>
-      </w:r>
-      <w:proofErr w:type="spellStart"/>
-      <w:r>
-        <w:rPr>
-          <w:rFonts w:ascii="Courier New" w:hAnsi="Courier New" w:cs="Courier New"/>
-          <w:b/>
-          <w:sz w:val="24"/>
-          <w:szCs w:val="24"/>
-        </w:rPr>
-        <w:t>VariableImportance</w:t>
-      </w:r>
-      <w:proofErr w:type="spellEnd"/>
-      <w:r>
-        <w:rPr>
-          <w:rFonts w:ascii="Courier New" w:hAnsi="Courier New" w:cs="Courier New"/>
-          <w:b/>
-          <w:sz w:val="24"/>
-          <w:szCs w:val="24"/>
-        </w:rPr>
-        <w:t>=</w:t>
-      </w:r>
-      <w:proofErr w:type="spellStart"/>
-      <w:r>
-        <w:rPr>
-          <w:rFonts w:ascii="Courier New" w:hAnsi="Courier New" w:cs="Courier New"/>
-          <w:b/>
-          <w:sz w:val="24"/>
-          <w:szCs w:val="24"/>
-        </w:rPr>
-        <w:t>varimp</w:t>
-      </w:r>
-      <w:proofErr w:type="spellEnd"/>
-      <w:r>
-        <w:rPr>
-          <w:rFonts w:ascii="Courier New" w:hAnsi="Courier New" w:cs="Courier New"/>
-          <w:b/>
-          <w:sz w:val="24"/>
-          <w:szCs w:val="24"/>
-        </w:rPr>
-        <w:t>;</w:t>
+        <w:t xml:space="preserve">   VariableImportance=varimp;</w:t>
       </w:r>
     </w:p>
     <w:p>
@@ -6012,7 +4747,6 @@
                       <w:szCs w:val="24"/>
                     </w:rPr>
                   </w:pPr>
-                  <w:proofErr w:type="spellStart"/>
                   <w:r>
                     <w:rPr>
                       <w:rFonts w:ascii="Times New Roman" w:eastAsia="Times New Roman" w:hAnsi="Times New Roman" w:cs="Times New Roman"/>
@@ -6023,7 +4757,6 @@
                     </w:rPr>
                     <w:t>CrHits</w:t>
                   </w:r>
-                  <w:proofErr w:type="spellEnd"/>
                 </w:p>
               </w:tc>
               <w:tc>
@@ -6176,7 +4909,6 @@
                       <w:szCs w:val="24"/>
                     </w:rPr>
                   </w:pPr>
-                  <w:proofErr w:type="spellStart"/>
                   <w:r>
                     <w:rPr>
                       <w:rFonts w:ascii="Times New Roman" w:eastAsia="Times New Roman" w:hAnsi="Times New Roman" w:cs="Times New Roman"/>
@@ -6187,7 +4919,6 @@
                     </w:rPr>
                     <w:t>CrRbi</w:t>
                   </w:r>
-                  <w:proofErr w:type="spellEnd"/>
                 </w:p>
               </w:tc>
               <w:tc>
@@ -6340,7 +5071,6 @@
                       <w:szCs w:val="24"/>
                     </w:rPr>
                   </w:pPr>
-                  <w:proofErr w:type="spellStart"/>
                   <w:r>
                     <w:rPr>
                       <w:rFonts w:ascii="Times New Roman" w:eastAsia="Times New Roman" w:hAnsi="Times New Roman" w:cs="Times New Roman"/>
@@ -6351,7 +5081,6 @@
                     </w:rPr>
                     <w:t>CrRuns</w:t>
                   </w:r>
-                  <w:proofErr w:type="spellEnd"/>
                 </w:p>
               </w:tc>
               <w:tc>
@@ -6504,7 +5233,6 @@
                       <w:szCs w:val="24"/>
                     </w:rPr>
                   </w:pPr>
-                  <w:proofErr w:type="spellStart"/>
                   <w:r>
                     <w:rPr>
                       <w:rFonts w:ascii="Times New Roman" w:eastAsia="Times New Roman" w:hAnsi="Times New Roman" w:cs="Times New Roman"/>
@@ -6515,7 +5243,6 @@
                     </w:rPr>
                     <w:t>CrAtBat</w:t>
                   </w:r>
-                  <w:proofErr w:type="spellEnd"/>
                 </w:p>
               </w:tc>
               <w:tc>
@@ -6668,7 +5395,6 @@
                       <w:szCs w:val="24"/>
                     </w:rPr>
                   </w:pPr>
-                  <w:proofErr w:type="spellStart"/>
                   <w:r>
                     <w:rPr>
                       <w:rFonts w:ascii="Times New Roman" w:eastAsia="Times New Roman" w:hAnsi="Times New Roman" w:cs="Times New Roman"/>
@@ -6679,7 +5405,6 @@
                     </w:rPr>
                     <w:t>CrBB</w:t>
                   </w:r>
-                  <w:proofErr w:type="spellEnd"/>
                 </w:p>
               </w:tc>
               <w:tc>
@@ -6832,7 +5557,6 @@
                       <w:szCs w:val="24"/>
                     </w:rPr>
                   </w:pPr>
-                  <w:proofErr w:type="spellStart"/>
                   <w:r>
                     <w:rPr>
                       <w:rFonts w:ascii="Times New Roman" w:eastAsia="Times New Roman" w:hAnsi="Times New Roman" w:cs="Times New Roman"/>
@@ -6843,7 +5567,6 @@
                     </w:rPr>
                     <w:t>nBB</w:t>
                   </w:r>
-                  <w:proofErr w:type="spellEnd"/>
                 </w:p>
               </w:tc>
               <w:tc>
@@ -6996,7 +5719,6 @@
                       <w:szCs w:val="24"/>
                     </w:rPr>
                   </w:pPr>
-                  <w:proofErr w:type="spellStart"/>
                   <w:r>
                     <w:rPr>
                       <w:rFonts w:ascii="Times New Roman" w:eastAsia="Times New Roman" w:hAnsi="Times New Roman" w:cs="Times New Roman"/>
@@ -7007,7 +5729,6 @@
                     </w:rPr>
                     <w:t>CrHome</w:t>
                   </w:r>
-                  <w:proofErr w:type="spellEnd"/>
                 </w:p>
               </w:tc>
               <w:tc>
@@ -7160,7 +5881,6 @@
                       <w:szCs w:val="24"/>
                     </w:rPr>
                   </w:pPr>
-                  <w:proofErr w:type="spellStart"/>
                   <w:r>
                     <w:rPr>
                       <w:rFonts w:ascii="Times New Roman" w:eastAsia="Times New Roman" w:hAnsi="Times New Roman" w:cs="Times New Roman"/>
@@ -7171,7 +5891,6 @@
                     </w:rPr>
                     <w:t>nHits</w:t>
                   </w:r>
-                  <w:proofErr w:type="spellEnd"/>
                 </w:p>
               </w:tc>
               <w:tc>
@@ -7324,7 +6043,6 @@
                       <w:szCs w:val="24"/>
                     </w:rPr>
                   </w:pPr>
-                  <w:proofErr w:type="spellStart"/>
                   <w:r>
                     <w:rPr>
                       <w:rFonts w:ascii="Times New Roman" w:eastAsia="Times New Roman" w:hAnsi="Times New Roman" w:cs="Times New Roman"/>
@@ -7335,7 +6053,6 @@
                     </w:rPr>
                     <w:t>YrMajor</w:t>
                   </w:r>
-                  <w:proofErr w:type="spellEnd"/>
                 </w:p>
               </w:tc>
               <w:tc>
@@ -7488,7 +6205,6 @@
                       <w:szCs w:val="24"/>
                     </w:rPr>
                   </w:pPr>
-                  <w:proofErr w:type="spellStart"/>
                   <w:r>
                     <w:rPr>
                       <w:rFonts w:ascii="Times New Roman" w:eastAsia="Times New Roman" w:hAnsi="Times New Roman" w:cs="Times New Roman"/>
@@ -7499,7 +6215,6 @@
                     </w:rPr>
                     <w:t>nAtBat</w:t>
                   </w:r>
-                  <w:proofErr w:type="spellEnd"/>
                 </w:p>
               </w:tc>
               <w:tc>
@@ -7980,7 +6695,6 @@
                       <w:szCs w:val="24"/>
                     </w:rPr>
                   </w:pPr>
-                  <w:proofErr w:type="spellStart"/>
                   <w:r>
                     <w:rPr>
                       <w:rFonts w:ascii="Times New Roman" w:eastAsia="Times New Roman" w:hAnsi="Times New Roman" w:cs="Times New Roman"/>
@@ -7991,7 +6705,6 @@
                     </w:rPr>
                     <w:t>nRBI</w:t>
                   </w:r>
-                  <w:proofErr w:type="spellEnd"/>
                 </w:p>
               </w:tc>
               <w:tc>
@@ -8146,7 +6859,6 @@
                       <w:szCs w:val="24"/>
                     </w:rPr>
                   </w:pPr>
-                  <w:proofErr w:type="spellStart"/>
                   <w:r>
                     <w:rPr>
                       <w:rFonts w:ascii="Times New Roman" w:eastAsia="Times New Roman" w:hAnsi="Times New Roman" w:cs="Times New Roman"/>
@@ -8157,7 +6869,6 @@
                     </w:rPr>
                     <w:t>nRuns</w:t>
                   </w:r>
-                  <w:proofErr w:type="spellEnd"/>
                 </w:p>
               </w:tc>
               <w:tc>
@@ -8312,7 +7023,6 @@
                       <w:szCs w:val="24"/>
                     </w:rPr>
                   </w:pPr>
-                  <w:proofErr w:type="spellStart"/>
                   <w:r>
                     <w:rPr>
                       <w:rFonts w:ascii="Times New Roman" w:eastAsia="Times New Roman" w:hAnsi="Times New Roman" w:cs="Times New Roman"/>
@@ -8323,7 +7033,6 @@
                     </w:rPr>
                     <w:t>nHome</w:t>
                   </w:r>
-                  <w:proofErr w:type="spellEnd"/>
                 </w:p>
               </w:tc>
               <w:tc>
@@ -8478,7 +7187,6 @@
                       <w:szCs w:val="24"/>
                     </w:rPr>
                   </w:pPr>
-                  <w:proofErr w:type="spellStart"/>
                   <w:r>
                     <w:rPr>
                       <w:rFonts w:ascii="Times New Roman" w:eastAsia="Times New Roman" w:hAnsi="Times New Roman" w:cs="Times New Roman"/>
@@ -8489,7 +7197,6 @@
                     </w:rPr>
                     <w:t>nError</w:t>
                   </w:r>
-                  <w:proofErr w:type="spellEnd"/>
                 </w:p>
               </w:tc>
               <w:tc>
@@ -8644,7 +7351,6 @@
                       <w:szCs w:val="24"/>
                     </w:rPr>
                   </w:pPr>
-                  <w:proofErr w:type="spellStart"/>
                   <w:r>
                     <w:rPr>
                       <w:rFonts w:ascii="Times New Roman" w:eastAsia="Times New Roman" w:hAnsi="Times New Roman" w:cs="Times New Roman"/>
@@ -8655,7 +7361,6 @@
                     </w:rPr>
                     <w:t>nAssts</w:t>
                   </w:r>
-                  <w:proofErr w:type="spellEnd"/>
                 </w:p>
               </w:tc>
               <w:tc>
@@ -8810,7 +7515,6 @@
                       <w:szCs w:val="24"/>
                     </w:rPr>
                   </w:pPr>
-                  <w:proofErr w:type="spellStart"/>
                   <w:r>
                     <w:rPr>
                       <w:rFonts w:ascii="Times New Roman" w:eastAsia="Times New Roman" w:hAnsi="Times New Roman" w:cs="Times New Roman"/>
@@ -8821,7 +7525,6 @@
                     </w:rPr>
                     <w:t>nOuts</w:t>
                   </w:r>
-                  <w:proofErr w:type="spellEnd"/>
                 </w:p>
               </w:tc>
               <w:tc>
@@ -9130,9 +7833,20 @@
           <w:sz w:val="24"/>
           <w:szCs w:val="24"/>
         </w:rPr>
-        <w:t xml:space="preserve">data </w:t>
+        <w:t>data varimp; set varimp;</w:t>
       </w:r>
-      <w:proofErr w:type="spellStart"/>
+    </w:p>
+    <w:p>
+      <w:pPr>
+        <w:spacing w:after="0"/>
+        <w:contextualSpacing/>
+        <w:rPr>
+          <w:rFonts w:ascii="Courier New" w:hAnsi="Courier New" w:cs="Courier New"/>
+          <w:b/>
+          <w:sz w:val="24"/>
+          <w:szCs w:val="24"/>
+        </w:rPr>
+      </w:pPr>
       <w:r>
         <w:rPr>
           <w:rFonts w:ascii="Courier New" w:hAnsi="Courier New" w:cs="Courier New"/>
@@ -9140,9 +7854,20 @@
           <w:sz w:val="24"/>
           <w:szCs w:val="24"/>
         </w:rPr>
-        <w:t>varimp</w:t>
+        <w:t xml:space="preserve"> VarOrder=_n_;</w:t>
       </w:r>
-      <w:proofErr w:type="spellEnd"/>
+    </w:p>
+    <w:p>
+      <w:pPr>
+        <w:spacing w:after="0"/>
+        <w:contextualSpacing/>
+        <w:rPr>
+          <w:rFonts w:ascii="Courier New" w:hAnsi="Courier New" w:cs="Courier New"/>
+          <w:b/>
+          <w:sz w:val="24"/>
+          <w:szCs w:val="24"/>
+        </w:rPr>
+      </w:pPr>
       <w:r>
         <w:rPr>
           <w:rFonts w:ascii="Courier New" w:hAnsi="Courier New" w:cs="Courier New"/>
@@ -9150,9 +7875,20 @@
           <w:sz w:val="24"/>
           <w:szCs w:val="24"/>
         </w:rPr>
-        <w:t xml:space="preserve">; set </w:t>
+        <w:t>proc sgplot data=varimp;</w:t>
       </w:r>
-      <w:proofErr w:type="spellStart"/>
+    </w:p>
+    <w:p>
+      <w:pPr>
+        <w:spacing w:after="0"/>
+        <w:contextualSpacing/>
+        <w:rPr>
+          <w:rFonts w:ascii="Courier New" w:hAnsi="Courier New" w:cs="Courier New"/>
+          <w:b/>
+          <w:sz w:val="24"/>
+          <w:szCs w:val="24"/>
+        </w:rPr>
+      </w:pPr>
       <w:r>
         <w:rPr>
           <w:rFonts w:ascii="Courier New" w:hAnsi="Courier New" w:cs="Courier New"/>
@@ -9160,9 +7896,20 @@
           <w:sz w:val="24"/>
           <w:szCs w:val="24"/>
         </w:rPr>
-        <w:t>varimp</w:t>
+        <w:t xml:space="preserve"> scatter x=MSEOOB y=VarOrder / markerchar=Variable markercharattrs=(size=12);</w:t>
       </w:r>
-      <w:proofErr w:type="spellEnd"/>
+    </w:p>
+    <w:p>
+      <w:pPr>
+        <w:spacing w:after="0"/>
+        <w:contextualSpacing/>
+        <w:rPr>
+          <w:rFonts w:ascii="Courier New" w:hAnsi="Courier New" w:cs="Courier New"/>
+          <w:b/>
+          <w:sz w:val="24"/>
+          <w:szCs w:val="24"/>
+        </w:rPr>
+      </w:pPr>
       <w:r>
         <w:rPr>
           <w:rFonts w:ascii="Courier New" w:hAnsi="Courier New" w:cs="Courier New"/>
@@ -9170,7 +7917,7 @@
           <w:sz w:val="24"/>
           <w:szCs w:val="24"/>
         </w:rPr>
-        <w:t>;</w:t>
+        <w:t xml:space="preserve"> yaxis reverse;</w:t>
       </w:r>
     </w:p>
     <w:p>
@@ -9191,251 +7938,7 @@
           <w:sz w:val="24"/>
           <w:szCs w:val="24"/>
         </w:rPr>
-        <w:t xml:space="preserve"> </w:t>
-      </w:r>
-      <w:proofErr w:type="spellStart"/>
-      <w:r>
-        <w:rPr>
-          <w:rFonts w:ascii="Courier New" w:hAnsi="Courier New" w:cs="Courier New"/>
-          <w:b/>
-          <w:sz w:val="24"/>
-          <w:szCs w:val="24"/>
-        </w:rPr>
-        <w:t>VarOrder</w:t>
-      </w:r>
-      <w:proofErr w:type="spellEnd"/>
-      <w:r>
-        <w:rPr>
-          <w:rFonts w:ascii="Courier New" w:hAnsi="Courier New" w:cs="Courier New"/>
-          <w:b/>
-          <w:sz w:val="24"/>
-          <w:szCs w:val="24"/>
-        </w:rPr>
-        <w:t>=_n_;</w:t>
-      </w:r>
-    </w:p>
-    <w:p>
-      <w:pPr>
-        <w:spacing w:after="0"/>
-        <w:contextualSpacing/>
-        <w:rPr>
-          <w:rFonts w:ascii="Courier New" w:hAnsi="Courier New" w:cs="Courier New"/>
-          <w:b/>
-          <w:sz w:val="24"/>
-          <w:szCs w:val="24"/>
-        </w:rPr>
-      </w:pPr>
-      <w:r>
-        <w:rPr>
-          <w:rFonts w:ascii="Courier New" w:hAnsi="Courier New" w:cs="Courier New"/>
-          <w:b/>
-          <w:sz w:val="24"/>
-          <w:szCs w:val="24"/>
-        </w:rPr>
-        <w:t xml:space="preserve">proc </w:t>
-      </w:r>
-      <w:proofErr w:type="spellStart"/>
-      <w:r>
-        <w:rPr>
-          <w:rFonts w:ascii="Courier New" w:hAnsi="Courier New" w:cs="Courier New"/>
-          <w:b/>
-          <w:sz w:val="24"/>
-          <w:szCs w:val="24"/>
-        </w:rPr>
-        <w:t>sgplot</w:t>
-      </w:r>
-      <w:proofErr w:type="spellEnd"/>
-      <w:r>
-        <w:rPr>
-          <w:rFonts w:ascii="Courier New" w:hAnsi="Courier New" w:cs="Courier New"/>
-          <w:b/>
-          <w:sz w:val="24"/>
-          <w:szCs w:val="24"/>
-        </w:rPr>
-        <w:t xml:space="preserve"> data=</w:t>
-      </w:r>
-      <w:proofErr w:type="spellStart"/>
-      <w:r>
-        <w:rPr>
-          <w:rFonts w:ascii="Courier New" w:hAnsi="Courier New" w:cs="Courier New"/>
-          <w:b/>
-          <w:sz w:val="24"/>
-          <w:szCs w:val="24"/>
-        </w:rPr>
-        <w:t>varimp</w:t>
-      </w:r>
-      <w:proofErr w:type="spellEnd"/>
-      <w:r>
-        <w:rPr>
-          <w:rFonts w:ascii="Courier New" w:hAnsi="Courier New" w:cs="Courier New"/>
-          <w:b/>
-          <w:sz w:val="24"/>
-          <w:szCs w:val="24"/>
-        </w:rPr>
-        <w:t>;</w:t>
-      </w:r>
-    </w:p>
-    <w:p>
-      <w:pPr>
-        <w:spacing w:after="0"/>
-        <w:contextualSpacing/>
-        <w:rPr>
-          <w:rFonts w:ascii="Courier New" w:hAnsi="Courier New" w:cs="Courier New"/>
-          <w:b/>
-          <w:sz w:val="24"/>
-          <w:szCs w:val="24"/>
-        </w:rPr>
-      </w:pPr>
-      <w:r>
-        <w:rPr>
-          <w:rFonts w:ascii="Courier New" w:hAnsi="Courier New" w:cs="Courier New"/>
-          <w:b/>
-          <w:sz w:val="24"/>
-          <w:szCs w:val="24"/>
-        </w:rPr>
-        <w:t xml:space="preserve"> scatter x=MSEOOB y=</w:t>
-      </w:r>
-      <w:proofErr w:type="spellStart"/>
-      <w:r>
-        <w:rPr>
-          <w:rFonts w:ascii="Courier New" w:hAnsi="Courier New" w:cs="Courier New"/>
-          <w:b/>
-          <w:sz w:val="24"/>
-          <w:szCs w:val="24"/>
-        </w:rPr>
-        <w:t>VarOrder</w:t>
-      </w:r>
-      <w:proofErr w:type="spellEnd"/>
-      <w:r>
-        <w:rPr>
-          <w:rFonts w:ascii="Courier New" w:hAnsi="Courier New" w:cs="Courier New"/>
-          <w:b/>
-          <w:sz w:val="24"/>
-          <w:szCs w:val="24"/>
-        </w:rPr>
-        <w:t xml:space="preserve"> / </w:t>
-      </w:r>
-      <w:proofErr w:type="spellStart"/>
-      <w:r>
-        <w:rPr>
-          <w:rFonts w:ascii="Courier New" w:hAnsi="Courier New" w:cs="Courier New"/>
-          <w:b/>
-          <w:sz w:val="24"/>
-          <w:szCs w:val="24"/>
-        </w:rPr>
-        <w:t>markerchar</w:t>
-      </w:r>
-      <w:proofErr w:type="spellEnd"/>
-      <w:r>
-        <w:rPr>
-          <w:rFonts w:ascii="Courier New" w:hAnsi="Courier New" w:cs="Courier New"/>
-          <w:b/>
-          <w:sz w:val="24"/>
-          <w:szCs w:val="24"/>
-        </w:rPr>
-        <w:t xml:space="preserve">=Variable </w:t>
-      </w:r>
-      <w:proofErr w:type="spellStart"/>
-      <w:r>
-        <w:rPr>
-          <w:rFonts w:ascii="Courier New" w:hAnsi="Courier New" w:cs="Courier New"/>
-          <w:b/>
-          <w:sz w:val="24"/>
-          <w:szCs w:val="24"/>
-        </w:rPr>
-        <w:t>markercharattrs</w:t>
-      </w:r>
-      <w:proofErr w:type="spellEnd"/>
-      <w:r>
-        <w:rPr>
-          <w:rFonts w:ascii="Courier New" w:hAnsi="Courier New" w:cs="Courier New"/>
-          <w:b/>
-          <w:sz w:val="24"/>
-          <w:szCs w:val="24"/>
-        </w:rPr>
-        <w:t>=(size=12);</w:t>
-      </w:r>
-    </w:p>
-    <w:p>
-      <w:pPr>
-        <w:spacing w:after="0"/>
-        <w:contextualSpacing/>
-        <w:rPr>
-          <w:rFonts w:ascii="Courier New" w:hAnsi="Courier New" w:cs="Courier New"/>
-          <w:b/>
-          <w:sz w:val="24"/>
-          <w:szCs w:val="24"/>
-        </w:rPr>
-      </w:pPr>
-      <w:r>
-        <w:rPr>
-          <w:rFonts w:ascii="Courier New" w:hAnsi="Courier New" w:cs="Courier New"/>
-          <w:b/>
-          <w:sz w:val="24"/>
-          <w:szCs w:val="24"/>
-        </w:rPr>
-        <w:t xml:space="preserve"> </w:t>
-      </w:r>
-      <w:proofErr w:type="spellStart"/>
-      <w:r>
-        <w:rPr>
-          <w:rFonts w:ascii="Courier New" w:hAnsi="Courier New" w:cs="Courier New"/>
-          <w:b/>
-          <w:sz w:val="24"/>
-          <w:szCs w:val="24"/>
-        </w:rPr>
-        <w:t>yaxis</w:t>
-      </w:r>
-      <w:proofErr w:type="spellEnd"/>
-      <w:r>
-        <w:rPr>
-          <w:rFonts w:ascii="Courier New" w:hAnsi="Courier New" w:cs="Courier New"/>
-          <w:b/>
-          <w:sz w:val="24"/>
-          <w:szCs w:val="24"/>
-        </w:rPr>
-        <w:t xml:space="preserve"> reverse;</w:t>
-      </w:r>
-    </w:p>
-    <w:p>
-      <w:pPr>
-        <w:spacing w:after="0"/>
-        <w:contextualSpacing/>
-        <w:rPr>
-          <w:rFonts w:ascii="Courier New" w:hAnsi="Courier New" w:cs="Courier New"/>
-          <w:b/>
-          <w:sz w:val="24"/>
-          <w:szCs w:val="24"/>
-        </w:rPr>
-      </w:pPr>
-      <w:r>
-        <w:rPr>
-          <w:rFonts w:ascii="Courier New" w:hAnsi="Courier New" w:cs="Courier New"/>
-          <w:b/>
-          <w:sz w:val="24"/>
-          <w:szCs w:val="24"/>
-        </w:rPr>
-        <w:t xml:space="preserve"> </w:t>
-      </w:r>
-      <w:proofErr w:type="spellStart"/>
-      <w:r>
-        <w:rPr>
-          <w:rFonts w:ascii="Courier New" w:hAnsi="Courier New" w:cs="Courier New"/>
-          <w:b/>
-          <w:sz w:val="24"/>
-          <w:szCs w:val="24"/>
-        </w:rPr>
-        <w:t>refline</w:t>
-      </w:r>
-      <w:proofErr w:type="spellEnd"/>
-      <w:r>
-        <w:rPr>
-          <w:rFonts w:ascii="Courier New" w:hAnsi="Courier New" w:cs="Courier New"/>
-          <w:b/>
-          <w:sz w:val="24"/>
-          <w:szCs w:val="24"/>
-        </w:rPr>
-        <w:t xml:space="preserve"> 0 / axis = x LINEATTRS=(pattern=2);</w:t>
+        <w:t xml:space="preserve"> refline 0 / axis = x LINEATTRS=(pattern=2);</w:t>
       </w:r>
     </w:p>
     <w:p>
@@ -9611,9 +8114,20 @@
           <w:sz w:val="24"/>
           <w:szCs w:val="24"/>
         </w:rPr>
-        <w:t xml:space="preserve">proc </w:t>
+        <w:t xml:space="preserve">proc gampl data=baseball plots(unpack)=all; </w:t>
       </w:r>
-      <w:proofErr w:type="spellStart"/>
+    </w:p>
+    <w:p>
+      <w:pPr>
+        <w:spacing w:after="0"/>
+        <w:contextualSpacing/>
+        <w:rPr>
+          <w:rFonts w:ascii="Courier New" w:hAnsi="Courier New" w:cs="Courier New"/>
+          <w:b/>
+          <w:sz w:val="24"/>
+          <w:szCs w:val="24"/>
+        </w:rPr>
+      </w:pPr>
       <w:r>
         <w:rPr>
           <w:rFonts w:ascii="Courier New" w:hAnsi="Courier New" w:cs="Courier New"/>
@@ -9621,138 +8135,7 @@
           <w:sz w:val="24"/>
           <w:szCs w:val="24"/>
         </w:rPr>
-        <w:t>gampl</w:t>
-      </w:r>
-      <w:proofErr w:type="spellEnd"/>
-      <w:r>
-        <w:rPr>
-          <w:rFonts w:ascii="Courier New" w:hAnsi="Courier New" w:cs="Courier New"/>
-          <w:b/>
-          <w:sz w:val="24"/>
-          <w:szCs w:val="24"/>
-        </w:rPr>
-        <w:t xml:space="preserve"> data=baseball plots(unpack)=all; </w:t>
-      </w:r>
-    </w:p>
-    <w:p>
-      <w:pPr>
-        <w:spacing w:after="0"/>
-        <w:contextualSpacing/>
-        <w:rPr>
-          <w:rFonts w:ascii="Courier New" w:hAnsi="Courier New" w:cs="Courier New"/>
-          <w:b/>
-          <w:sz w:val="24"/>
-          <w:szCs w:val="24"/>
-        </w:rPr>
-      </w:pPr>
-      <w:r>
-        <w:rPr>
-          <w:rFonts w:ascii="Courier New" w:hAnsi="Courier New" w:cs="Courier New"/>
-          <w:b/>
-          <w:sz w:val="24"/>
-          <w:szCs w:val="24"/>
-        </w:rPr>
-        <w:t xml:space="preserve">  model </w:t>
-      </w:r>
-      <w:proofErr w:type="spellStart"/>
-      <w:r>
-        <w:rPr>
-          <w:rFonts w:ascii="Courier New" w:hAnsi="Courier New" w:cs="Courier New"/>
-          <w:b/>
-          <w:sz w:val="24"/>
-          <w:szCs w:val="24"/>
-        </w:rPr>
-        <w:t>logSalary</w:t>
-      </w:r>
-      <w:proofErr w:type="spellEnd"/>
-      <w:r>
-        <w:rPr>
-          <w:rFonts w:ascii="Courier New" w:hAnsi="Courier New" w:cs="Courier New"/>
-          <w:b/>
-          <w:sz w:val="24"/>
-          <w:szCs w:val="24"/>
-        </w:rPr>
-        <w:t xml:space="preserve"> = s(</w:t>
-      </w:r>
-      <w:proofErr w:type="spellStart"/>
-      <w:r>
-        <w:rPr>
-          <w:rFonts w:ascii="Courier New" w:hAnsi="Courier New" w:cs="Courier New"/>
-          <w:b/>
-          <w:sz w:val="24"/>
-          <w:szCs w:val="24"/>
-        </w:rPr>
-        <w:t>crHits</w:t>
-      </w:r>
-      <w:proofErr w:type="spellEnd"/>
-      <w:r>
-        <w:rPr>
-          <w:rFonts w:ascii="Courier New" w:hAnsi="Courier New" w:cs="Courier New"/>
-          <w:b/>
-          <w:sz w:val="24"/>
-          <w:szCs w:val="24"/>
-        </w:rPr>
-        <w:t>) s(</w:t>
-      </w:r>
-      <w:proofErr w:type="spellStart"/>
-      <w:r>
-        <w:rPr>
-          <w:rFonts w:ascii="Courier New" w:hAnsi="Courier New" w:cs="Courier New"/>
-          <w:b/>
-          <w:sz w:val="24"/>
-          <w:szCs w:val="24"/>
-        </w:rPr>
-        <w:t>CrRbi</w:t>
-      </w:r>
-      <w:proofErr w:type="spellEnd"/>
-      <w:r>
-        <w:rPr>
-          <w:rFonts w:ascii="Courier New" w:hAnsi="Courier New" w:cs="Courier New"/>
-          <w:b/>
-          <w:sz w:val="24"/>
-          <w:szCs w:val="24"/>
-        </w:rPr>
-        <w:t>) s(</w:t>
-      </w:r>
-      <w:proofErr w:type="spellStart"/>
-      <w:r>
-        <w:rPr>
-          <w:rFonts w:ascii="Courier New" w:hAnsi="Courier New" w:cs="Courier New"/>
-          <w:b/>
-          <w:sz w:val="24"/>
-          <w:szCs w:val="24"/>
-        </w:rPr>
-        <w:t>CrRuns</w:t>
-      </w:r>
-      <w:proofErr w:type="spellEnd"/>
-      <w:r>
-        <w:rPr>
-          <w:rFonts w:ascii="Courier New" w:hAnsi="Courier New" w:cs="Courier New"/>
-          <w:b/>
-          <w:sz w:val="24"/>
-          <w:szCs w:val="24"/>
-        </w:rPr>
-        <w:t>) s(</w:t>
-      </w:r>
-      <w:proofErr w:type="spellStart"/>
-      <w:r>
-        <w:rPr>
-          <w:rFonts w:ascii="Courier New" w:hAnsi="Courier New" w:cs="Courier New"/>
-          <w:b/>
-          <w:sz w:val="24"/>
-          <w:szCs w:val="24"/>
-        </w:rPr>
-        <w:t>CrAtBat</w:t>
-      </w:r>
-      <w:proofErr w:type="spellEnd"/>
-      <w:r>
-        <w:rPr>
-          <w:rFonts w:ascii="Courier New" w:hAnsi="Courier New" w:cs="Courier New"/>
-          <w:b/>
-          <w:sz w:val="24"/>
-          <w:szCs w:val="24"/>
-        </w:rPr>
-        <w:t xml:space="preserve">) </w:t>
+        <w:t xml:space="preserve">  model logSalary = s(crHits) s(CrRbi) s(CrRuns) s(CrAtBat) </w:t>
       </w:r>
     </w:p>
     <w:p>
@@ -9782,27 +8165,7 @@
           <w:sz w:val="24"/>
           <w:szCs w:val="24"/>
         </w:rPr>
-        <w:t xml:space="preserve">/ </w:t>
-      </w:r>
-      <w:proofErr w:type="spellStart"/>
-      <w:r>
-        <w:rPr>
-          <w:rFonts w:ascii="Courier New" w:hAnsi="Courier New" w:cs="Courier New"/>
-          <w:b/>
-          <w:sz w:val="24"/>
-          <w:szCs w:val="24"/>
-        </w:rPr>
-        <w:t>dist</w:t>
-      </w:r>
-      <w:proofErr w:type="spellEnd"/>
-      <w:r>
-        <w:rPr>
-          <w:rFonts w:ascii="Courier New" w:hAnsi="Courier New" w:cs="Courier New"/>
-          <w:b/>
-          <w:sz w:val="24"/>
-          <w:szCs w:val="24"/>
-        </w:rPr>
-        <w:t xml:space="preserve">=norm;    </w:t>
+        <w:t xml:space="preserve">/ dist=norm;    </w:t>
       </w:r>
     </w:p>
     <w:p>
@@ -10270,9 +8633,20 @@
           <w:sz w:val="24"/>
           <w:szCs w:val="24"/>
         </w:rPr>
-        <w:t xml:space="preserve">proc </w:t>
+        <w:t>proc sgscatter data=baseball;</w:t>
       </w:r>
-      <w:proofErr w:type="spellStart"/>
+    </w:p>
+    <w:p>
+      <w:pPr>
+        <w:spacing w:after="0"/>
+        <w:contextualSpacing/>
+        <w:rPr>
+          <w:rFonts w:ascii="Courier New" w:hAnsi="Courier New" w:cs="Courier New"/>
+          <w:b/>
+          <w:sz w:val="24"/>
+          <w:szCs w:val="24"/>
+        </w:rPr>
+      </w:pPr>
       <w:r>
         <w:rPr>
           <w:rFonts w:ascii="Courier New" w:hAnsi="Courier New" w:cs="Courier New"/>
@@ -10280,90 +8654,8 @@
           <w:sz w:val="24"/>
           <w:szCs w:val="24"/>
         </w:rPr>
-        <w:t>sgscatter</w:t>
+        <w:t xml:space="preserve"> matrix logSalary crHits crRBI</w:t>
       </w:r>
-      <w:proofErr w:type="spellEnd"/>
-      <w:r>
-        <w:rPr>
-          <w:rFonts w:ascii="Courier New" w:hAnsi="Courier New" w:cs="Courier New"/>
-          <w:b/>
-          <w:sz w:val="24"/>
-          <w:szCs w:val="24"/>
-        </w:rPr>
-        <w:t xml:space="preserve"> data=baseball;</w:t>
-      </w:r>
-    </w:p>
-    <w:p>
-      <w:pPr>
-        <w:spacing w:after="0"/>
-        <w:contextualSpacing/>
-        <w:rPr>
-          <w:rFonts w:ascii="Courier New" w:hAnsi="Courier New" w:cs="Courier New"/>
-          <w:b/>
-          <w:sz w:val="24"/>
-          <w:szCs w:val="24"/>
-        </w:rPr>
-      </w:pPr>
-      <w:r>
-        <w:rPr>
-          <w:rFonts w:ascii="Courier New" w:hAnsi="Courier New" w:cs="Courier New"/>
-          <w:b/>
-          <w:sz w:val="24"/>
-          <w:szCs w:val="24"/>
-        </w:rPr>
-        <w:t xml:space="preserve"> matrix </w:t>
-      </w:r>
-      <w:proofErr w:type="spellStart"/>
-      <w:r>
-        <w:rPr>
-          <w:rFonts w:ascii="Courier New" w:hAnsi="Courier New" w:cs="Courier New"/>
-          <w:b/>
-          <w:sz w:val="24"/>
-          <w:szCs w:val="24"/>
-        </w:rPr>
-        <w:t>logSalary</w:t>
-      </w:r>
-      <w:proofErr w:type="spellEnd"/>
-      <w:r>
-        <w:rPr>
-          <w:rFonts w:ascii="Courier New" w:hAnsi="Courier New" w:cs="Courier New"/>
-          <w:b/>
-          <w:sz w:val="24"/>
-          <w:szCs w:val="24"/>
-        </w:rPr>
-        <w:t xml:space="preserve"> </w:t>
-      </w:r>
-      <w:proofErr w:type="spellStart"/>
-      <w:r>
-        <w:rPr>
-          <w:rFonts w:ascii="Courier New" w:hAnsi="Courier New" w:cs="Courier New"/>
-          <w:b/>
-          <w:sz w:val="24"/>
-          <w:szCs w:val="24"/>
-        </w:rPr>
-        <w:t>crHits</w:t>
-      </w:r>
-      <w:proofErr w:type="spellEnd"/>
-      <w:r>
-        <w:rPr>
-          <w:rFonts w:ascii="Courier New" w:hAnsi="Courier New" w:cs="Courier New"/>
-          <w:b/>
-          <w:sz w:val="24"/>
-          <w:szCs w:val="24"/>
-        </w:rPr>
-        <w:t xml:space="preserve"> </w:t>
-      </w:r>
-      <w:proofErr w:type="spellStart"/>
-      <w:r>
-        <w:rPr>
-          <w:rFonts w:ascii="Courier New" w:hAnsi="Courier New" w:cs="Courier New"/>
-          <w:b/>
-          <w:sz w:val="24"/>
-          <w:szCs w:val="24"/>
-        </w:rPr>
-        <w:t>crRBI</w:t>
-      </w:r>
-      <w:proofErr w:type="spellEnd"/>
     </w:p>
     <w:p>
       <w:pPr>
@@ -10452,9 +8744,20 @@
           <w:sz w:val="24"/>
           <w:szCs w:val="24"/>
         </w:rPr>
-        <w:t xml:space="preserve"> </w:t>
+        <w:t xml:space="preserve"> crRuns crAtBat / </w:t>
       </w:r>
-      <w:proofErr w:type="spellStart"/>
+    </w:p>
+    <w:p>
+      <w:pPr>
+        <w:spacing w:after="0"/>
+        <w:contextualSpacing/>
+        <w:rPr>
+          <w:rFonts w:ascii="Courier New" w:hAnsi="Courier New" w:cs="Courier New"/>
+          <w:b/>
+          <w:sz w:val="24"/>
+          <w:szCs w:val="24"/>
+        </w:rPr>
+      </w:pPr>
       <w:r>
         <w:rPr>
           <w:rFonts w:ascii="Courier New" w:hAnsi="Courier New" w:cs="Courier New"/>
@@ -10462,78 +8765,7 @@
           <w:sz w:val="24"/>
           <w:szCs w:val="24"/>
         </w:rPr>
-        <w:t>crRuns</w:t>
-      </w:r>
-      <w:proofErr w:type="spellEnd"/>
-      <w:r>
-        <w:rPr>
-          <w:rFonts w:ascii="Courier New" w:hAnsi="Courier New" w:cs="Courier New"/>
-          <w:b/>
-          <w:sz w:val="24"/>
-          <w:szCs w:val="24"/>
-        </w:rPr>
-        <w:t xml:space="preserve"> </w:t>
-      </w:r>
-      <w:proofErr w:type="spellStart"/>
-      <w:r>
-        <w:rPr>
-          <w:rFonts w:ascii="Courier New" w:hAnsi="Courier New" w:cs="Courier New"/>
-          <w:b/>
-          <w:sz w:val="24"/>
-          <w:szCs w:val="24"/>
-        </w:rPr>
-        <w:t>crAtBat</w:t>
-      </w:r>
-      <w:proofErr w:type="spellEnd"/>
-      <w:r>
-        <w:rPr>
-          <w:rFonts w:ascii="Courier New" w:hAnsi="Courier New" w:cs="Courier New"/>
-          <w:b/>
-          <w:sz w:val="24"/>
-          <w:szCs w:val="24"/>
-        </w:rPr>
-        <w:t xml:space="preserve"> / </w:t>
-      </w:r>
-    </w:p>
-    <w:p>
-      <w:pPr>
-        <w:spacing w:after="0"/>
-        <w:contextualSpacing/>
-        <w:rPr>
-          <w:rFonts w:ascii="Courier New" w:hAnsi="Courier New" w:cs="Courier New"/>
-          <w:b/>
-          <w:sz w:val="24"/>
-          <w:szCs w:val="24"/>
-        </w:rPr>
-      </w:pPr>
-      <w:r>
-        <w:rPr>
-          <w:rFonts w:ascii="Courier New" w:hAnsi="Courier New" w:cs="Courier New"/>
-          <w:b/>
-          <w:sz w:val="24"/>
-          <w:szCs w:val="24"/>
-        </w:rPr>
-        <w:t xml:space="preserve">    </w:t>
-      </w:r>
-      <w:proofErr w:type="spellStart"/>
-      <w:r>
-        <w:rPr>
-          <w:rFonts w:ascii="Courier New" w:hAnsi="Courier New" w:cs="Courier New"/>
-          <w:b/>
-          <w:sz w:val="24"/>
-          <w:szCs w:val="24"/>
-        </w:rPr>
-        <w:t>markerattrs</w:t>
-      </w:r>
-      <w:proofErr w:type="spellEnd"/>
-      <w:r>
-        <w:rPr>
-          <w:rFonts w:ascii="Courier New" w:hAnsi="Courier New" w:cs="Courier New"/>
-          <w:b/>
-          <w:sz w:val="24"/>
-          <w:szCs w:val="24"/>
-        </w:rPr>
-        <w:t>=(</w:t>
+        <w:t xml:space="preserve">    markerattrs=(</w:t>
       </w:r>
     </w:p>
     <w:p>
@@ -10662,7 +8894,7 @@
 
 <file path=word/comments.xml><?xml version="1.0" encoding="utf-8"?>
 <w:comments xmlns:wpc="http://schemas.microsoft.com/office/word/2010/wordprocessingCanvas" xmlns:cx="http://schemas.microsoft.com/office/drawing/2014/chartex" xmlns:cx1="http://schemas.microsoft.com/office/drawing/2015/9/8/chartex" xmlns:cx2="http://schemas.microsoft.com/office/drawing/2015/10/21/chartex" xmlns:cx3="http://schemas.microsoft.com/office/drawing/2016/5/9/chartex" xmlns:cx4="http://schemas.microsoft.com/office/drawing/2016/5/10/chartex" xmlns:cx5="http://schemas.microsoft.com/office/drawing/2016/5/11/chartex" xmlns:cx6="http://schemas.microsoft.com/office/drawing/2016/5/12/chartex" xmlns:cx7="http://schemas.microsoft.com/office/drawing/2016/5/13/chartex" xmlns:cx8="http://schemas.microsoft.com/office/drawing/2016/5/14/chartex" xmlns:mc="http://schemas.openxmlformats.org/markup-compatibility/2006" xmlns:aink="http://schemas.microsoft.com/office/drawing/2016/ink" xmlns:am3d="http://schemas.microsoft.com/office/drawing/2017/model3d" xmlns:o="urn:schemas-microsoft-com:office:office" xmlns:r="http://schemas.openxmlformats.org/officeDocument/2006/relationships" xmlns:m="http://schemas.openxmlformats.org/officeDocument/2006/math" xmlns:v="urn:schemas-microsoft-com:vml" xmlns:wp14="http://schemas.microsoft.com/office/word/2010/wordprocessingDrawing" xmlns:wp="http://schemas.openxmlformats.org/drawingml/2006/wordprocessingDrawing" xmlns:w10="urn:schemas-microsoft-com:office:word" xmlns:w="http://schemas.openxmlformats.org/wordprocessingml/2006/main" xmlns:w14="http://schemas.microsoft.com/office/word/2010/wordml" xmlns:w15="http://schemas.microsoft.com/office/word/2012/wordml" xmlns:w16cid="http://schemas.microsoft.com/office/word/2016/wordml/cid" xmlns:w16se="http://schemas.microsoft.com/office/word/2015/wordml/symex" xmlns:wpg="http://schemas.microsoft.com/office/word/2010/wordprocessingGroup" xmlns:wpi="http://schemas.microsoft.com/office/word/2010/wordprocessingInk" xmlns:wne="http://schemas.microsoft.com/office/word/2006/wordml" xmlns:wps="http://schemas.microsoft.com/office/word/2010/wordprocessingShape" mc:Ignorable="w14 w15 w16se w16cid wp14">
-  <w:comment w:id="0" w:author="Brennan Bean" w:date="2020-03-20T16:43:00Z" w:initials="BB">
+  <w:comment w:id="1" w:author="Brennan Bean" w:date="2020-03-20T16:43:00Z" w:initials="BB">
     <w:p>
       <w:pPr>
         <w:pStyle w:val="CommentText"/>
@@ -10674,12 +8906,7 @@
         <w:annotationRef/>
       </w:r>
       <w:r>
-        <w:t xml:space="preserve">Use an adapted version of AIC to select smoothing parameter. Scale the predictor variables so that they have the same magnitude </w:t>
-      </w:r>
-      <w:bookmarkStart w:id="1" w:name="_GoBack"/>
-      <w:bookmarkEnd w:id="1"/>
-      <w:r>
-        <w:t xml:space="preserve">of spread. </w:t>
+        <w:t xml:space="preserve">Use an adapted version of AIC to select smoothing parameter. Scale the predictor variables so that they have the same magnitude of spread. </w:t>
       </w:r>
     </w:p>
   </w:comment>
@@ -11531,7 +9758,7 @@
 </file>
 
 <file path=customXml/itemProps1.xml><?xml version="1.0" encoding="utf-8"?>
-<ds:datastoreItem xmlns:ds="http://schemas.openxmlformats.org/officeDocument/2006/customXml" ds:itemID="{691B2F4E-9172-40D4-AA01-A188BB1EE221}">
+<ds:datastoreItem xmlns:ds="http://schemas.openxmlformats.org/officeDocument/2006/customXml" ds:itemID="{D7AEC0D3-83C9-4CE3-89E6-6C0FA8936ADB}">
   <ds:schemaRefs>
     <ds:schemaRef ds:uri="http://schemas.openxmlformats.org/officeDocument/2006/bibliography"/>
   </ds:schemaRefs>

</xml_diff>